<commit_message>
Small correction ( 「た」 in the bottom of P7 was red font)
</commit_message>
<xml_diff>
--- a/RELEASE/v1.2/openchainspec-1.2_jp.docx
+++ b/RELEASE/v1.2/openchainspec-1.2_jp.docx
@@ -1,6 +1,6 @@
 
 <file path=word/document.xml><?xml version="1.0" encoding="utf-8"?>
-<w:document xmlns:wpc="http://schemas.microsoft.com/office/word/2010/wordprocessingCanvas" xmlns:mc="http://schemas.openxmlformats.org/markup-compatibility/2006" xmlns:o="urn:schemas-microsoft-com:office:office" xmlns:r="http://schemas.openxmlformats.org/officeDocument/2006/relationships" xmlns:m="http://schemas.openxmlformats.org/officeDocument/2006/math" xmlns:v="urn:schemas-microsoft-com:vml" xmlns:wp14="http://schemas.microsoft.com/office/word/2010/wordprocessingDrawing" xmlns:wp="http://schemas.openxmlformats.org/drawingml/2006/wordprocessingDrawing" xmlns:w10="urn:schemas-microsoft-com:office:word" xmlns:w="http://schemas.openxmlformats.org/wordprocessingml/2006/main" xmlns:w14="http://schemas.microsoft.com/office/word/2010/wordml" xmlns:wpg="http://schemas.microsoft.com/office/word/2010/wordprocessingGroup" xmlns:wpi="http://schemas.microsoft.com/office/word/2010/wordprocessingInk" xmlns:wne="http://schemas.microsoft.com/office/word/2006/wordml" xmlns:wps="http://schemas.microsoft.com/office/word/2010/wordprocessingShape" mc:Ignorable="w14 wp14">
+<w:document xmlns:wpc="http://schemas.microsoft.com/office/word/2010/wordprocessingCanvas" xmlns:mc="http://schemas.openxmlformats.org/markup-compatibility/2006" xmlns:o="urn:schemas-microsoft-com:office:office" xmlns:r="http://schemas.openxmlformats.org/officeDocument/2006/relationships" xmlns:m="http://schemas.openxmlformats.org/officeDocument/2006/math" xmlns:v="urn:schemas-microsoft-com:vml" xmlns:wp14="http://schemas.microsoft.com/office/word/2010/wordprocessingDrawing" xmlns:wp="http://schemas.openxmlformats.org/drawingml/2006/wordprocessingDrawing" xmlns:w10="urn:schemas-microsoft-com:office:word" xmlns:w="http://schemas.openxmlformats.org/wordprocessingml/2006/main" xmlns:w14="http://schemas.microsoft.com/office/word/2010/wordml" xmlns:w15="http://schemas.microsoft.com/office/word/2012/wordml" xmlns:wpg="http://schemas.microsoft.com/office/word/2010/wordprocessingGroup" xmlns:wpi="http://schemas.microsoft.com/office/word/2010/wordprocessingInk" xmlns:wne="http://schemas.microsoft.com/office/word/2006/wordml" xmlns:wps="http://schemas.microsoft.com/office/word/2010/wordprocessingShape" mc:Ignorable="w14 w15 wp14">
   <w:body>
     <w:p>
       <w:pPr>
@@ -38,7 +38,7 @@
                     <pic:cNvPicPr/>
                   </pic:nvPicPr>
                   <pic:blipFill>
-                    <a:blip r:embed="rId9" cstate="print"/>
+                    <a:blip r:embed="rId8" cstate="print"/>
                     <a:stretch>
                       <a:fillRect/>
                     </a:stretch>
@@ -72,7 +72,6 @@
           <w:szCs w:val="22"/>
         </w:rPr>
       </w:pPr>
-      <w:proofErr w:type="spellStart"/>
       <w:r>
         <w:rPr>
           <w:rFonts w:ascii="Calibri" w:eastAsia="ＭＳ ゴシック" w:hAnsi="Calibri" w:cs="Calibri"/>
@@ -84,7 +83,6 @@
         </w:rPr>
         <w:t>OpenChain</w:t>
       </w:r>
-      <w:proofErr w:type="spellEnd"/>
       <w:r>
         <w:rPr>
           <w:rFonts w:ascii="Calibri" w:eastAsia="ＭＳ ゴシック" w:hAnsi="Calibri" w:cs="Calibri"/>
@@ -166,9 +164,9 @@
               </wp:anchor>
             </w:drawing>
           </mc:Choice>
-          <mc:Fallback xmlns:w15="http://schemas.microsoft.com/office/word/2012/wordml" xmlns:w16se="http://schemas.microsoft.com/office/word/2015/wordml/symex" xmlns:w16cid="http://schemas.microsoft.com/office/word/2016/wordml/cid" xmlns:am3d="http://schemas.microsoft.com/office/drawing/2017/model3d" xmlns:aink="http://schemas.microsoft.com/office/drawing/2016/ink" xmlns:cx8="http://schemas.microsoft.com/office/drawing/2016/5/14/chartex" xmlns:cx7="http://schemas.microsoft.com/office/drawing/2016/5/13/chartex" xmlns:cx6="http://schemas.microsoft.com/office/drawing/2016/5/12/chartex" xmlns:cx5="http://schemas.microsoft.com/office/drawing/2016/5/11/chartex" xmlns:cx4="http://schemas.microsoft.com/office/drawing/2016/5/10/chartex" xmlns:cx3="http://schemas.microsoft.com/office/drawing/2016/5/9/chartex" xmlns:cx2="http://schemas.microsoft.com/office/drawing/2015/10/21/chartex" xmlns:cx1="http://schemas.microsoft.com/office/drawing/2015/9/8/chartex" xmlns:cx="http://schemas.microsoft.com/office/drawing/2014/chartex">
+          <mc:Fallback>
             <w:pict>
-              <v:line w14:anchorId="5A4E46E9" id="Line 6" o:spid="_x0000_s1026" style="position:absolute;left:0;text-align:left;z-index:251659776;visibility:visible;mso-wrap-style:square;mso-width-percent:0;mso-height-percent:0;mso-wrap-distance-left:0;mso-wrap-distance-top:0;mso-wrap-distance-right:0;mso-wrap-distance-bottom:0;mso-position-horizontal:center;mso-position-horizontal-relative:margin;mso-position-vertical:absolute;mso-position-vertical-relative:text;mso-width-percent:0;mso-height-percent:0;mso-width-relative:page;mso-height-relative:page" from="0,12.7pt" to="467.7pt,12.7pt" o:gfxdata="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" strokecolor="#4b7dba" strokeweight=".72pt">
+              <v:line w14:anchorId="242BB35E" id="Line 6" o:spid="_x0000_s1026" style="position:absolute;left:0;text-align:left;z-index:251659776;visibility:visible;mso-wrap-style:square;mso-width-percent:0;mso-height-percent:0;mso-wrap-distance-left:0;mso-wrap-distance-top:0;mso-wrap-distance-right:0;mso-wrap-distance-bottom:0;mso-position-horizontal:center;mso-position-horizontal-relative:margin;mso-position-vertical:absolute;mso-position-vertical-relative:text;mso-width-percent:0;mso-height-percent:0;mso-width-relative:page;mso-height-relative:page" from="0,12.7pt" to="467.7pt,12.7pt" o:gfxdata="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" strokecolor="#4b7dba" strokeweight=".72pt">
                 <w10:wrap type="topAndBottom" anchorx="margin"/>
               </v:line>
             </w:pict>
@@ -309,9 +307,9 @@
               </wp:anchor>
             </w:drawing>
           </mc:Choice>
-          <mc:Fallback xmlns:w15="http://schemas.microsoft.com/office/word/2012/wordml" xmlns:w16se="http://schemas.microsoft.com/office/word/2015/wordml/symex" xmlns:w16cid="http://schemas.microsoft.com/office/word/2016/wordml/cid" xmlns:am3d="http://schemas.microsoft.com/office/drawing/2017/model3d" xmlns:aink="http://schemas.microsoft.com/office/drawing/2016/ink" xmlns:cx8="http://schemas.microsoft.com/office/drawing/2016/5/14/chartex" xmlns:cx7="http://schemas.microsoft.com/office/drawing/2016/5/13/chartex" xmlns:cx6="http://schemas.microsoft.com/office/drawing/2016/5/12/chartex" xmlns:cx5="http://schemas.microsoft.com/office/drawing/2016/5/11/chartex" xmlns:cx4="http://schemas.microsoft.com/office/drawing/2016/5/10/chartex" xmlns:cx3="http://schemas.microsoft.com/office/drawing/2016/5/9/chartex" xmlns:cx2="http://schemas.microsoft.com/office/drawing/2015/10/21/chartex" xmlns:cx1="http://schemas.microsoft.com/office/drawing/2015/9/8/chartex" xmlns:cx="http://schemas.microsoft.com/office/drawing/2014/chartex">
+          <mc:Fallback>
             <w:pict>
-              <v:line w14:anchorId="5239B670" id="Line 5" o:spid="_x0000_s1026" style="position:absolute;left:0;text-align:left;z-index:251660800;visibility:visible;mso-wrap-style:square;mso-width-percent:0;mso-height-percent:0;mso-wrap-distance-left:0;mso-wrap-distance-top:0;mso-wrap-distance-right:0;mso-wrap-distance-bottom:0;mso-position-horizontal:absolute;mso-position-horizontal-relative:margin;mso-position-vertical:absolute;mso-position-vertical-relative:page;mso-width-percent:0;mso-height-percent:0;mso-width-relative:page;mso-height-relative:page" from="4.8pt,765.45pt" to="472.5pt,765.45pt" o:gfxdata="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" strokecolor="#4b7dba" strokeweight=".72pt">
+              <v:line w14:anchorId="03C23E46" id="Line 5" o:spid="_x0000_s1026" style="position:absolute;left:0;text-align:left;z-index:251660800;visibility:visible;mso-wrap-style:square;mso-width-percent:0;mso-height-percent:0;mso-wrap-distance-left:0;mso-wrap-distance-top:0;mso-wrap-distance-right:0;mso-wrap-distance-bottom:0;mso-position-horizontal:absolute;mso-position-horizontal-relative:margin;mso-position-vertical:absolute;mso-position-vertical-relative:page;mso-width-percent:0;mso-height-percent:0;mso-width-relative:page;mso-height-relative:page" from="4.8pt,765.45pt" to="472.5pt,765.45pt" o:gfxdata="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" strokecolor="#4b7dba" strokeweight=".72pt">
                 <w10:wrap type="topAndBottom" anchorx="margin" anchory="page"/>
               </v:line>
             </w:pict>
@@ -1375,8 +1373,8 @@
           <w:szCs w:val="22"/>
         </w:rPr>
         <w:sectPr>
-          <w:headerReference w:type="default" r:id="rId10"/>
-          <w:footerReference w:type="default" r:id="rId11"/>
+          <w:headerReference w:type="default" r:id="rId9"/>
+          <w:footerReference w:type="default" r:id="rId10"/>
           <w:pgSz w:w="11907" w:h="16840" w:code="9"/>
           <w:pgMar w:top="1134" w:right="1191" w:bottom="1021" w:left="1134" w:header="567" w:footer="1417" w:gutter="0"/>
           <w:cols w:space="720"/>
@@ -1454,7 +1452,6 @@
         </w:rPr>
         <w:t>における</w:t>
       </w:r>
-      <w:proofErr w:type="spellStart"/>
       <w:r>
         <w:rPr>
           <w:rFonts w:ascii="Calibri" w:eastAsia="ＭＳ ゴシック" w:hAnsi="Calibri" w:cs="Calibri"/>
@@ -1464,7 +1461,6 @@
         </w:rPr>
         <w:t>OpenChain</w:t>
       </w:r>
-      <w:proofErr w:type="spellEnd"/>
       <w:r>
         <w:rPr>
           <w:rFonts w:ascii="Calibri" w:eastAsia="ＭＳ ゴシック" w:hAnsi="Calibri" w:cs="Calibri" w:hint="eastAsia"/>
@@ -1513,7 +1509,6 @@
         </w:rPr>
         <w:t>また、</w:t>
       </w:r>
-      <w:proofErr w:type="spellStart"/>
       <w:r>
         <w:rPr>
           <w:rFonts w:ascii="Calibri" w:eastAsia="ＭＳ ゴシック" w:hAnsi="Calibri" w:cs="Calibri"/>
@@ -1523,7 +1518,6 @@
         </w:rPr>
         <w:t>OpenChain</w:t>
       </w:r>
-      <w:proofErr w:type="spellEnd"/>
       <w:r>
         <w:rPr>
           <w:rFonts w:ascii="Calibri" w:eastAsia="ＭＳ ゴシック" w:hAnsi="Calibri" w:cs="Calibri" w:hint="eastAsia"/>
@@ -1553,29 +1547,7 @@
           <w:szCs w:val="22"/>
           <w:lang w:eastAsia="en-US"/>
         </w:rPr>
-        <w:t xml:space="preserve">This is an official translation from the </w:t>
-      </w:r>
-      <w:proofErr w:type="spellStart"/>
-      <w:r>
-        <w:rPr>
-          <w:rFonts w:ascii="Calibri" w:eastAsia="ＭＳ ゴシック" w:hAnsi="Calibri" w:cs="Calibri"/>
-          <w:kern w:val="0"/>
-          <w:sz w:val="22"/>
-          <w:szCs w:val="22"/>
-          <w:lang w:eastAsia="en-US"/>
-        </w:rPr>
-        <w:t>OpenChain</w:t>
-      </w:r>
-      <w:proofErr w:type="spellEnd"/>
-      <w:r>
-        <w:rPr>
-          <w:rFonts w:ascii="Calibri" w:eastAsia="ＭＳ ゴシック" w:hAnsi="Calibri" w:cs="Calibri"/>
-          <w:kern w:val="0"/>
-          <w:sz w:val="22"/>
-          <w:szCs w:val="22"/>
-          <w:lang w:eastAsia="en-US"/>
-        </w:rPr>
-        <w:t xml:space="preserve"> Project. It has been translated from the original English text. In the event there is confusion between a translation and the English version, The English text shall take precedence.</w:t>
+        <w:t>This is an official translation from the OpenChain Project. It has been translated from the original English text. In the event there is confusion between a translation and the English version, The English text shall take precedence.</w:t>
       </w:r>
     </w:p>
     <w:p>
@@ -1690,7 +1662,7 @@
         </w:rPr>
         <w:t xml:space="preserve"> </w:t>
       </w:r>
-      <w:hyperlink r:id="rId12" w:history="1">
+      <w:hyperlink r:id="rId11" w:history="1">
         <w:r>
           <w:rPr>
             <w:rStyle w:val="a6"/>
@@ -1720,18 +1692,7 @@
         </w:rPr>
         <w:t>で確認できます。</w:t>
       </w:r>
-      <w:r>
-        <w:fldChar w:fldCharType="begin"/>
-      </w:r>
-      <w:r>
-        <w:instrText xml:space="preserve"> HYPERLINK "https://creativecommons.org/licenses/by/4.0/" </w:instrText>
-      </w:r>
-      <w:r>
-        <w:fldChar w:fldCharType="separate"/>
-      </w:r>
-      <w:r>
-        <w:fldChar w:fldCharType="end"/>
-      </w:r>
+      <w:hyperlink r:id="rId12" w:history="1"/>
     </w:p>
     <w:p>
       <w:pPr>
@@ -1801,25 +1762,14 @@
           <w:szCs w:val="22"/>
         </w:rPr>
       </w:pPr>
-      <w:proofErr w:type="spellStart"/>
-      <w:r>
-        <w:rPr>
-          <w:rFonts w:ascii="Calibri" w:eastAsia="ＭＳ ゴシック" w:hAnsi="Calibri" w:cs="Calibri"/>
-          <w:kern w:val="0"/>
-          <w:sz w:val="22"/>
-          <w:szCs w:val="22"/>
-        </w:rPr>
-        <w:t>OpenChain</w:t>
-      </w:r>
-      <w:proofErr w:type="spellEnd"/>
-      <w:r>
-        <w:rPr>
-          <w:rFonts w:ascii="Calibri" w:eastAsia="ＭＳ ゴシック" w:hAnsi="Calibri" w:cs="Calibri"/>
-          <w:kern w:val="0"/>
-          <w:sz w:val="22"/>
-          <w:szCs w:val="22"/>
-        </w:rPr>
-        <w:t xml:space="preserve"> </w:t>
+      <w:r>
+        <w:rPr>
+          <w:rFonts w:ascii="Calibri" w:eastAsia="ＭＳ ゴシック" w:hAnsi="Calibri" w:cs="Calibri"/>
+          <w:kern w:val="0"/>
+          <w:sz w:val="22"/>
+          <w:szCs w:val="22"/>
+        </w:rPr>
+        <w:t xml:space="preserve">OpenChain </w:t>
       </w:r>
       <w:r>
         <w:rPr>
@@ -2031,7 +1981,6 @@
         </w:rPr>
         <w:t>プログラムの仕様書を整備できるかどうかを検討する研究グループが形成されました。この仕様書は、</w:t>
       </w:r>
-      <w:proofErr w:type="spellStart"/>
       <w:r>
         <w:rPr>
           <w:rFonts w:ascii="Calibri" w:eastAsia="ＭＳ ゴシック" w:hAnsi="Calibri" w:cs="Calibri"/>
@@ -2041,7 +1990,6 @@
         </w:rPr>
         <w:t>i</w:t>
       </w:r>
-      <w:proofErr w:type="spellEnd"/>
       <w:r>
         <w:rPr>
           <w:rFonts w:ascii="Calibri" w:eastAsia="ＭＳ ゴシック" w:hAnsi="Calibri" w:cs="Calibri"/>
@@ -2171,7 +2119,6 @@
           <w:szCs w:val="22"/>
         </w:rPr>
       </w:pPr>
-      <w:proofErr w:type="spellStart"/>
       <w:r>
         <w:rPr>
           <w:rFonts w:ascii="Calibri" w:eastAsia="ＭＳ ゴシック" w:hAnsi="Calibri" w:cs="Calibri"/>
@@ -2181,7 +2128,6 @@
         </w:rPr>
         <w:t>OpenChain</w:t>
       </w:r>
-      <w:proofErr w:type="spellEnd"/>
       <w:r>
         <w:rPr>
           <w:rFonts w:ascii="Calibri" w:eastAsia="ＭＳ ゴシック" w:hAnsi="Calibri" w:cs="Calibri"/>
@@ -2524,7 +2470,6 @@
         </w:rPr>
         <w:t>プログラムが</w:t>
       </w:r>
-      <w:proofErr w:type="spellStart"/>
       <w:r>
         <w:rPr>
           <w:rFonts w:ascii="Calibri" w:eastAsia="ＭＳ ゴシック" w:hAnsi="Calibri" w:cs="Calibri"/>
@@ -2534,7 +2479,6 @@
         </w:rPr>
         <w:t>OpenChain</w:t>
       </w:r>
-      <w:proofErr w:type="spellEnd"/>
       <w:r>
         <w:rPr>
           <w:rFonts w:ascii="Calibri" w:eastAsia="ＭＳ ゴシック" w:hAnsi="Calibri" w:cs="Calibri"/>
@@ -2800,7 +2744,6 @@
         </w:rPr>
         <w:t>における「</w:t>
       </w:r>
-      <w:proofErr w:type="spellStart"/>
       <w:r>
         <w:rPr>
           <w:rFonts w:ascii="Calibri" w:eastAsia="ＭＳ ゴシック" w:hAnsi="Calibri" w:cs="Calibri"/>
@@ -2810,28 +2753,105 @@
         </w:rPr>
         <w:t>OpenChain</w:t>
       </w:r>
-      <w:proofErr w:type="spellEnd"/>
-      <w:r>
-        <w:rPr>
-          <w:rFonts w:ascii="Calibri" w:eastAsia="ＭＳ ゴシック" w:hAnsi="Calibri" w:cs="Calibri"/>
-          <w:kern w:val="0"/>
-          <w:sz w:val="22"/>
-          <w:szCs w:val="22"/>
-        </w:rPr>
-        <w:t>適合</w:t>
-      </w:r>
-      <w:bookmarkStart w:id="10" w:name="_GoBack"/>
-      <w:bookmarkEnd w:id="10"/>
-      <w:r>
-        <w:rPr>
-          <w:rFonts w:ascii="Calibri" w:eastAsia="ＭＳ ゴシック" w:hAnsi="Calibri" w:cs="Calibri"/>
-          <w:kern w:val="0"/>
-          <w:sz w:val="22"/>
-          <w:szCs w:val="22"/>
-        </w:rPr>
-        <w:t>（</w:t>
-      </w:r>
-      <w:proofErr w:type="spellStart"/>
+      <w:r>
+        <w:rPr>
+          <w:rFonts w:ascii="Calibri" w:eastAsia="ＭＳ ゴシック" w:hAnsi="Calibri" w:cs="Calibri"/>
+          <w:kern w:val="0"/>
+          <w:sz w:val="22"/>
+          <w:szCs w:val="22"/>
+        </w:rPr>
+        <w:t>適合（</w:t>
+      </w:r>
+      <w:r>
+        <w:rPr>
+          <w:rFonts w:ascii="Calibri" w:eastAsia="ＭＳ ゴシック" w:hAnsi="Calibri" w:cs="Calibri"/>
+          <w:kern w:val="0"/>
+          <w:sz w:val="22"/>
+          <w:szCs w:val="22"/>
+        </w:rPr>
+        <w:t>OpenChain Conforming</w:t>
+      </w:r>
+      <w:r>
+        <w:rPr>
+          <w:rFonts w:ascii="Calibri" w:eastAsia="ＭＳ ゴシック" w:hAnsi="Calibri" w:cs="Calibri"/>
+          <w:kern w:val="0"/>
+          <w:sz w:val="22"/>
+          <w:szCs w:val="22"/>
+        </w:rPr>
+        <w:t>）」とみなされます。「</w:t>
+      </w:r>
+      <w:r>
+        <w:rPr>
+          <w:rFonts w:ascii="Calibri" w:eastAsia="ＭＳ ゴシック" w:hAnsi="Calibri" w:cs="Calibri" w:hint="eastAsia"/>
+          <w:kern w:val="0"/>
+          <w:sz w:val="22"/>
+          <w:szCs w:val="22"/>
+        </w:rPr>
+        <w:t>証跡となる資料</w:t>
+      </w:r>
+      <w:r>
+        <w:rPr>
+          <w:rFonts w:ascii="Calibri" w:eastAsia="ＭＳ ゴシック" w:hAnsi="Calibri" w:cs="Calibri"/>
+          <w:kern w:val="0"/>
+          <w:sz w:val="22"/>
+          <w:szCs w:val="22"/>
+        </w:rPr>
+        <w:t>」は公開を意図したものではありませんが、</w:t>
+      </w:r>
+      <w:r>
+        <w:rPr>
+          <w:rFonts w:ascii="Calibri" w:eastAsia="ＭＳ ゴシック" w:hAnsi="Calibri" w:cs="Calibri"/>
+          <w:kern w:val="0"/>
+          <w:sz w:val="22"/>
+          <w:szCs w:val="22"/>
+        </w:rPr>
+        <w:t>守秘義務契約（</w:t>
+      </w:r>
+      <w:r>
+        <w:rPr>
+          <w:rFonts w:ascii="Calibri" w:eastAsia="ＭＳ ゴシック" w:hAnsi="Calibri" w:cs="Calibri"/>
+          <w:kern w:val="0"/>
+          <w:sz w:val="22"/>
+          <w:szCs w:val="22"/>
+        </w:rPr>
+        <w:t>NDA</w:t>
+      </w:r>
+      <w:r>
+        <w:rPr>
+          <w:rFonts w:ascii="Calibri" w:eastAsia="ＭＳ ゴシック" w:hAnsi="Calibri" w:cs="Calibri"/>
+          <w:kern w:val="0"/>
+          <w:sz w:val="22"/>
+          <w:szCs w:val="22"/>
+        </w:rPr>
+        <w:t>）</w:t>
+      </w:r>
+      <w:r>
+        <w:rPr>
+          <w:rFonts w:ascii="Calibri" w:eastAsia="ＭＳ ゴシック" w:hAnsi="Calibri" w:cs="Calibri"/>
+          <w:kern w:val="0"/>
+          <w:sz w:val="22"/>
+          <w:szCs w:val="22"/>
+        </w:rPr>
+        <w:t>のもと</w:t>
+      </w:r>
+      <w:r>
+        <w:rPr>
+          <w:rFonts w:ascii="Calibri" w:eastAsia="ＭＳ ゴシック" w:hAnsi="Calibri" w:cs="Calibri" w:hint="eastAsia"/>
+          <w:kern w:val="0"/>
+          <w:sz w:val="22"/>
+          <w:szCs w:val="22"/>
+        </w:rPr>
+        <w:t>、</w:t>
+      </w:r>
+      <w:r>
+        <w:rPr>
+          <w:rFonts w:ascii="Calibri" w:eastAsia="ＭＳ ゴシック" w:hAnsi="Calibri" w:cs="Calibri" w:hint="eastAsia"/>
+          <w:kern w:val="0"/>
+          <w:sz w:val="22"/>
+          <w:szCs w:val="22"/>
+        </w:rPr>
+        <w:t>または</w:t>
+      </w:r>
       <w:r>
         <w:rPr>
           <w:rFonts w:ascii="Calibri" w:eastAsia="ＭＳ ゴシック" w:hAnsi="Calibri" w:cs="Calibri"/>
@@ -2841,108 +2861,6 @@
         </w:rPr>
         <w:t>OpenChain</w:t>
       </w:r>
-      <w:proofErr w:type="spellEnd"/>
-      <w:r>
-        <w:rPr>
-          <w:rFonts w:ascii="Calibri" w:eastAsia="ＭＳ ゴシック" w:hAnsi="Calibri" w:cs="Calibri"/>
-          <w:kern w:val="0"/>
-          <w:sz w:val="22"/>
-          <w:szCs w:val="22"/>
-        </w:rPr>
-        <w:t xml:space="preserve"> Conforming</w:t>
-      </w:r>
-      <w:r>
-        <w:rPr>
-          <w:rFonts w:ascii="Calibri" w:eastAsia="ＭＳ ゴシック" w:hAnsi="Calibri" w:cs="Calibri"/>
-          <w:kern w:val="0"/>
-          <w:sz w:val="22"/>
-          <w:szCs w:val="22"/>
-        </w:rPr>
-        <w:t>）」とみなされます。「</w:t>
-      </w:r>
-      <w:r>
-        <w:rPr>
-          <w:rFonts w:ascii="Calibri" w:eastAsia="ＭＳ ゴシック" w:hAnsi="Calibri" w:cs="Calibri" w:hint="eastAsia"/>
-          <w:kern w:val="0"/>
-          <w:sz w:val="22"/>
-          <w:szCs w:val="22"/>
-        </w:rPr>
-        <w:t>証跡となる資料</w:t>
-      </w:r>
-      <w:r>
-        <w:rPr>
-          <w:rFonts w:ascii="Calibri" w:eastAsia="ＭＳ ゴシック" w:hAnsi="Calibri" w:cs="Calibri"/>
-          <w:kern w:val="0"/>
-          <w:sz w:val="22"/>
-          <w:szCs w:val="22"/>
-        </w:rPr>
-        <w:t>」は公開を意図したものではありませんが、</w:t>
-      </w:r>
-      <w:r>
-        <w:rPr>
-          <w:rFonts w:ascii="Calibri" w:eastAsia="ＭＳ ゴシック" w:hAnsi="Calibri" w:cs="Calibri"/>
-          <w:kern w:val="0"/>
-          <w:sz w:val="22"/>
-          <w:szCs w:val="22"/>
-        </w:rPr>
-        <w:t>守秘義務契約（</w:t>
-      </w:r>
-      <w:r>
-        <w:rPr>
-          <w:rFonts w:ascii="Calibri" w:eastAsia="ＭＳ ゴシック" w:hAnsi="Calibri" w:cs="Calibri"/>
-          <w:kern w:val="0"/>
-          <w:sz w:val="22"/>
-          <w:szCs w:val="22"/>
-        </w:rPr>
-        <w:t>NDA</w:t>
-      </w:r>
-      <w:r>
-        <w:rPr>
-          <w:rFonts w:ascii="Calibri" w:eastAsia="ＭＳ ゴシック" w:hAnsi="Calibri" w:cs="Calibri"/>
-          <w:kern w:val="0"/>
-          <w:sz w:val="22"/>
-          <w:szCs w:val="22"/>
-        </w:rPr>
-        <w:t>）</w:t>
-      </w:r>
-      <w:r>
-        <w:rPr>
-          <w:rFonts w:ascii="Calibri" w:eastAsia="ＭＳ ゴシック" w:hAnsi="Calibri" w:cs="Calibri"/>
-          <w:kern w:val="0"/>
-          <w:sz w:val="22"/>
-          <w:szCs w:val="22"/>
-        </w:rPr>
-        <w:t>のもと</w:t>
-      </w:r>
-      <w:r>
-        <w:rPr>
-          <w:rFonts w:ascii="Calibri" w:eastAsia="ＭＳ ゴシック" w:hAnsi="Calibri" w:cs="Calibri" w:hint="eastAsia"/>
-          <w:kern w:val="0"/>
-          <w:sz w:val="22"/>
-          <w:szCs w:val="22"/>
-        </w:rPr>
-        <w:t>、</w:t>
-      </w:r>
-      <w:r>
-        <w:rPr>
-          <w:rFonts w:ascii="Calibri" w:eastAsia="ＭＳ ゴシック" w:hAnsi="Calibri" w:cs="Calibri" w:hint="eastAsia"/>
-          <w:kern w:val="0"/>
-          <w:sz w:val="22"/>
-          <w:szCs w:val="22"/>
-        </w:rPr>
-        <w:t>または</w:t>
-      </w:r>
-      <w:proofErr w:type="spellStart"/>
-      <w:r>
-        <w:rPr>
-          <w:rFonts w:ascii="Calibri" w:eastAsia="ＭＳ ゴシック" w:hAnsi="Calibri" w:cs="Calibri"/>
-          <w:kern w:val="0"/>
-          <w:sz w:val="22"/>
-          <w:szCs w:val="22"/>
-        </w:rPr>
-        <w:t>OpenChain</w:t>
-      </w:r>
-      <w:proofErr w:type="spellEnd"/>
       <w:r>
         <w:rPr>
           <w:rFonts w:ascii="Calibri" w:eastAsia="ＭＳ ゴシック" w:hAnsi="Calibri" w:cs="Calibri"/>
@@ -3182,11 +3100,11 @@
         <w:pStyle w:val="1"/>
         <w:ind w:rightChars="100" w:right="210"/>
       </w:pPr>
-      <w:bookmarkStart w:id="11" w:name="_bookmark1"/>
-      <w:bookmarkStart w:id="12" w:name="_Toc480816636"/>
-      <w:bookmarkStart w:id="13" w:name="_Toc483131395"/>
-      <w:bookmarkStart w:id="14" w:name="_Toc511654538"/>
-      <w:bookmarkEnd w:id="11"/>
+      <w:bookmarkStart w:id="10" w:name="_bookmark1"/>
+      <w:bookmarkStart w:id="11" w:name="_Toc480816636"/>
+      <w:bookmarkStart w:id="12" w:name="_Toc483131395"/>
+      <w:bookmarkStart w:id="13" w:name="_Toc511654538"/>
+      <w:bookmarkEnd w:id="10"/>
       <w:r>
         <w:lastRenderedPageBreak/>
         <w:t>2</w:t>
@@ -3200,9 +3118,9 @@
       <w:r>
         <w:t>用語の定義</w:t>
       </w:r>
+      <w:bookmarkEnd w:id="11"/>
       <w:bookmarkEnd w:id="12"/>
       <w:bookmarkEnd w:id="13"/>
-      <w:bookmarkEnd w:id="14"/>
     </w:p>
     <w:p>
       <w:pPr>
@@ -3761,7 +3679,6 @@
           <w:szCs w:val="22"/>
         </w:rPr>
       </w:pPr>
-      <w:proofErr w:type="spellStart"/>
       <w:r>
         <w:rPr>
           <w:rFonts w:ascii="Calibri" w:eastAsia="ＭＳ ゴシック" w:hAnsi="Calibri" w:cs="Calibri"/>
@@ -3772,7 +3689,6 @@
         </w:rPr>
         <w:t>OpenChain</w:t>
       </w:r>
-      <w:proofErr w:type="spellEnd"/>
       <w:r>
         <w:rPr>
           <w:rFonts w:ascii="Calibri" w:eastAsia="ＭＳ ゴシック" w:hAnsi="Calibri" w:cs="Calibri"/>
@@ -3803,27 +3719,15 @@
         </w:rPr>
         <w:t>（</w:t>
       </w:r>
-      <w:proofErr w:type="spellStart"/>
-      <w:r>
-        <w:rPr>
-          <w:rFonts w:ascii="Calibri" w:eastAsia="ＭＳ ゴシック" w:hAnsi="Calibri" w:cs="Calibri"/>
-          <w:b/>
-          <w:kern w:val="0"/>
-          <w:sz w:val="22"/>
-          <w:szCs w:val="22"/>
-        </w:rPr>
-        <w:t>OpenChain</w:t>
-      </w:r>
-      <w:proofErr w:type="spellEnd"/>
-      <w:r>
-        <w:rPr>
-          <w:rFonts w:ascii="Calibri" w:eastAsia="ＭＳ ゴシック" w:hAnsi="Calibri" w:cs="Calibri"/>
-          <w:b/>
-          <w:kern w:val="0"/>
-          <w:sz w:val="22"/>
-          <w:szCs w:val="22"/>
-        </w:rPr>
-        <w:t xml:space="preserve"> Conforming</w:t>
+      <w:r>
+        <w:rPr>
+          <w:rFonts w:ascii="Calibri" w:eastAsia="ＭＳ ゴシック" w:hAnsi="Calibri" w:cs="Calibri"/>
+          <w:b/>
+          <w:kern w:val="0"/>
+          <w:sz w:val="22"/>
+          <w:szCs w:val="22"/>
+        </w:rPr>
+        <w:t>OpenChain Conforming</w:t>
       </w:r>
       <w:r>
         <w:rPr>
@@ -4292,11 +4196,11 @@
         <w:pStyle w:val="1"/>
         <w:ind w:rightChars="100" w:right="210"/>
       </w:pPr>
-      <w:bookmarkStart w:id="15" w:name="_bookmark2"/>
-      <w:bookmarkStart w:id="16" w:name="_Toc480816637"/>
-      <w:bookmarkStart w:id="17" w:name="_Toc483131396"/>
-      <w:bookmarkStart w:id="18" w:name="_Toc511654539"/>
-      <w:bookmarkEnd w:id="15"/>
+      <w:bookmarkStart w:id="14" w:name="_bookmark2"/>
+      <w:bookmarkStart w:id="15" w:name="_Toc480816637"/>
+      <w:bookmarkStart w:id="16" w:name="_Toc483131396"/>
+      <w:bookmarkStart w:id="17" w:name="_Toc511654539"/>
+      <w:bookmarkEnd w:id="14"/>
       <w:r>
         <w:lastRenderedPageBreak/>
         <w:t>3</w:t>
@@ -4310,9 +4214,9 @@
       <w:r>
         <w:t>満たすべき要件</w:t>
       </w:r>
+      <w:bookmarkEnd w:id="15"/>
       <w:bookmarkEnd w:id="16"/>
       <w:bookmarkEnd w:id="17"/>
-      <w:bookmarkEnd w:id="18"/>
     </w:p>
     <w:p>
       <w:pPr>
@@ -4323,50 +4227,50 @@
           <w:rFonts w:ascii="Calibri" w:eastAsia="ＭＳ ゴシック" w:hAnsi="Calibri"/>
         </w:rPr>
       </w:pPr>
-      <w:bookmarkStart w:id="19" w:name="_bookmark3"/>
-      <w:bookmarkStart w:id="20" w:name="_Toc480816638"/>
-      <w:bookmarkStart w:id="21" w:name="_Toc483131397"/>
-      <w:bookmarkStart w:id="22" w:name="_Toc511654540"/>
+      <w:bookmarkStart w:id="18" w:name="_bookmark3"/>
+      <w:bookmarkStart w:id="19" w:name="_Toc480816638"/>
+      <w:bookmarkStart w:id="20" w:name="_Toc483131397"/>
+      <w:bookmarkStart w:id="21" w:name="_Toc511654540"/>
+      <w:bookmarkEnd w:id="18"/>
+      <w:r>
+        <w:rPr>
+          <w:rFonts w:ascii="Calibri" w:eastAsia="ＭＳ ゴシック" w:hAnsi="Calibri" w:hint="eastAsia"/>
+        </w:rPr>
+        <w:t>ゴール</w:t>
+      </w:r>
+      <w:r>
+        <w:rPr>
+          <w:rFonts w:ascii="Calibri" w:eastAsia="ＭＳ ゴシック" w:hAnsi="Calibri" w:hint="eastAsia"/>
+        </w:rPr>
+        <w:t xml:space="preserve"> </w:t>
+      </w:r>
+      <w:r>
+        <w:rPr>
+          <w:rFonts w:ascii="Calibri" w:eastAsia="ＭＳ ゴシック" w:hAnsi="Calibri"/>
+        </w:rPr>
+        <w:t>1</w:t>
+      </w:r>
+      <w:r>
+        <w:rPr>
+          <w:rFonts w:ascii="Calibri" w:eastAsia="ＭＳ ゴシック" w:hAnsi="Calibri"/>
+        </w:rPr>
+        <w:t>：</w:t>
+      </w:r>
+      <w:r>
+        <w:rPr>
+          <w:rFonts w:ascii="Calibri" w:eastAsia="ＭＳ ゴシック" w:hAnsi="Calibri"/>
+        </w:rPr>
+        <w:t>FOSS</w:t>
+      </w:r>
+      <w:r>
+        <w:rPr>
+          <w:rFonts w:ascii="Calibri" w:eastAsia="ＭＳ ゴシック" w:hAnsi="Calibri"/>
+        </w:rPr>
+        <w:t>に関わる責任の理解</w:t>
+      </w:r>
       <w:bookmarkEnd w:id="19"/>
-      <w:r>
-        <w:rPr>
-          <w:rFonts w:ascii="Calibri" w:eastAsia="ＭＳ ゴシック" w:hAnsi="Calibri" w:hint="eastAsia"/>
-        </w:rPr>
-        <w:t>ゴール</w:t>
-      </w:r>
-      <w:r>
-        <w:rPr>
-          <w:rFonts w:ascii="Calibri" w:eastAsia="ＭＳ ゴシック" w:hAnsi="Calibri" w:hint="eastAsia"/>
-        </w:rPr>
-        <w:t xml:space="preserve"> </w:t>
-      </w:r>
-      <w:r>
-        <w:rPr>
-          <w:rFonts w:ascii="Calibri" w:eastAsia="ＭＳ ゴシック" w:hAnsi="Calibri"/>
-        </w:rPr>
-        <w:t>1</w:t>
-      </w:r>
-      <w:r>
-        <w:rPr>
-          <w:rFonts w:ascii="Calibri" w:eastAsia="ＭＳ ゴシック" w:hAnsi="Calibri"/>
-        </w:rPr>
-        <w:t>：</w:t>
-      </w:r>
-      <w:r>
-        <w:rPr>
-          <w:rFonts w:ascii="Calibri" w:eastAsia="ＭＳ ゴシック" w:hAnsi="Calibri"/>
-        </w:rPr>
-        <w:t>FOSS</w:t>
-      </w:r>
-      <w:r>
-        <w:rPr>
-          <w:rFonts w:ascii="Calibri" w:eastAsia="ＭＳ ゴシック" w:hAnsi="Calibri"/>
-        </w:rPr>
-        <w:t>に関わる責任の理解</w:t>
-      </w:r>
       <w:bookmarkEnd w:id="20"/>
       <w:bookmarkEnd w:id="21"/>
-      <w:bookmarkEnd w:id="22"/>
     </w:p>
     <w:p>
       <w:pPr>
@@ -5810,7 +5714,6 @@
         </w:rPr>
         <w:t>は必ずしも組織全体を対象とする必要はなく、</w:t>
       </w:r>
-      <w:proofErr w:type="spellStart"/>
       <w:r>
         <w:rPr>
           <w:rFonts w:ascii="Calibri" w:eastAsia="ＭＳ ゴシック" w:hAnsi="Calibri" w:cs="Calibri" w:hint="eastAsia"/>
@@ -5821,7 +5724,6 @@
         </w:rPr>
         <w:t>OpenChain</w:t>
       </w:r>
-      <w:proofErr w:type="spellEnd"/>
       <w:r>
         <w:rPr>
           <w:rFonts w:ascii="Calibri" w:eastAsia="ＭＳ ゴシック" w:hAnsi="Calibri" w:cs="Calibri" w:hint="eastAsia"/>
@@ -5872,6 +5774,8 @@
         </w:rPr>
         <w:t>。</w:t>
       </w:r>
+      <w:bookmarkStart w:id="22" w:name="_GoBack"/>
+      <w:bookmarkEnd w:id="22"/>
     </w:p>
     <w:p>
       <w:pPr>
@@ -5978,7 +5882,6 @@
       <w:r>
         <w:rPr>
           <w:rFonts w:ascii="Calibri" w:eastAsia="ＭＳ ゴシック" w:hAnsi="Calibri" w:cs="Calibri" w:hint="eastAsia"/>
-          <w:color w:val="FF0000"/>
           <w:kern w:val="0"/>
           <w:sz w:val="22"/>
           <w:szCs w:val="22"/>
@@ -10882,14 +10785,12 @@
         </w:rPr>
         <w:t>：</w:t>
       </w:r>
-      <w:proofErr w:type="spellStart"/>
       <w:r>
         <w:rPr>
           <w:rFonts w:ascii="Calibri" w:eastAsia="ＭＳ ゴシック" w:hAnsi="Calibri"/>
         </w:rPr>
         <w:t>OpenChain</w:t>
       </w:r>
-      <w:proofErr w:type="spellEnd"/>
       <w:r>
         <w:rPr>
           <w:rFonts w:ascii="Calibri" w:eastAsia="ＭＳ ゴシック" w:hAnsi="Calibri"/>
@@ -10932,7 +10833,6 @@
         </w:rPr>
         <w:t>組織が</w:t>
       </w:r>
-      <w:proofErr w:type="spellStart"/>
       <w:r>
         <w:rPr>
           <w:rFonts w:ascii="Calibri" w:eastAsia="ＭＳ ゴシック" w:hAnsi="Calibri" w:cs="Calibri"/>
@@ -10944,7 +10844,6 @@
         </w:rPr>
         <w:t>OpenChain</w:t>
       </w:r>
-      <w:proofErr w:type="spellEnd"/>
       <w:r>
         <w:rPr>
           <w:rFonts w:ascii="Calibri" w:eastAsia="ＭＳ ゴシック" w:hAnsi="Calibri" w:cs="Calibri"/>
@@ -10956,7 +10855,6 @@
         </w:rPr>
         <w:t>に適合していると認定されるためには、本</w:t>
       </w:r>
-      <w:proofErr w:type="spellStart"/>
       <w:r>
         <w:rPr>
           <w:rFonts w:ascii="Calibri" w:eastAsia="ＭＳ ゴシック" w:hAnsi="Calibri" w:cs="Calibri"/>
@@ -10968,7 +10866,6 @@
         </w:rPr>
         <w:t>OpenChain</w:t>
       </w:r>
-      <w:proofErr w:type="spellEnd"/>
       <w:r>
         <w:rPr>
           <w:rFonts w:ascii="Calibri" w:eastAsia="ＭＳ ゴシック" w:hAnsi="Calibri" w:cs="Calibri"/>
@@ -11121,7 +11018,6 @@
         </w:rPr>
         <w:t>本</w:t>
       </w:r>
-      <w:proofErr w:type="spellStart"/>
       <w:r>
         <w:rPr>
           <w:rFonts w:ascii="Calibri" w:eastAsia="ＭＳ ゴシック" w:hAnsi="Calibri" w:cs="Calibri"/>
@@ -11131,7 +11027,6 @@
         </w:rPr>
         <w:t>OpenChain</w:t>
       </w:r>
-      <w:proofErr w:type="spellEnd"/>
       <w:r>
         <w:rPr>
           <w:rFonts w:ascii="Calibri" w:eastAsia="ＭＳ ゴシック" w:hAnsi="Calibri" w:cs="Calibri"/>
@@ -11314,7 +11209,6 @@
         </w:rPr>
         <w:t>組織が</w:t>
       </w:r>
-      <w:proofErr w:type="spellStart"/>
       <w:r>
         <w:rPr>
           <w:rFonts w:ascii="Calibri" w:eastAsia="ＭＳ ゴシック" w:hAnsi="Calibri" w:cs="Calibri"/>
@@ -11324,7 +11218,6 @@
         </w:rPr>
         <w:t>OpenChain</w:t>
       </w:r>
-      <w:proofErr w:type="spellEnd"/>
       <w:r>
         <w:rPr>
           <w:rFonts w:ascii="Calibri" w:eastAsia="ＭＳ ゴシック" w:hAnsi="Calibri" w:cs="Calibri"/>
@@ -11479,7 +11372,6 @@
         </w:rPr>
         <w:t>ための要件は</w:t>
       </w:r>
-      <w:proofErr w:type="spellStart"/>
       <w:r>
         <w:rPr>
           <w:rFonts w:ascii="Calibri" w:eastAsia="ＭＳ ゴシック" w:hAnsi="Calibri" w:cs="Calibri"/>
@@ -11491,7 +11383,6 @@
         </w:rPr>
         <w:t>OpenChain</w:t>
       </w:r>
-      <w:proofErr w:type="spellEnd"/>
       <w:r>
         <w:rPr>
           <w:rFonts w:ascii="Calibri" w:eastAsia="ＭＳ ゴシック" w:hAnsi="Calibri" w:cs="Calibri"/>
@@ -11610,7 +11501,6 @@
         </w:rPr>
         <w:t>本</w:t>
       </w:r>
-      <w:proofErr w:type="spellStart"/>
       <w:r>
         <w:rPr>
           <w:rFonts w:ascii="Calibri" w:eastAsia="ＭＳ ゴシック" w:hAnsi="Calibri" w:cs="Calibri" w:hint="eastAsia"/>
@@ -11620,7 +11510,6 @@
         </w:rPr>
         <w:t>OpenChain</w:t>
       </w:r>
-      <w:proofErr w:type="spellEnd"/>
       <w:r>
         <w:rPr>
           <w:rFonts w:ascii="Calibri" w:eastAsia="ＭＳ ゴシック" w:hAnsi="Calibri" w:cs="Calibri" w:hint="eastAsia"/>
@@ -12050,7 +11939,6 @@
         </w:rPr>
         <w:t>本仕様書がグローバルに採用されることを促進するために、私たちは本仕様書を多言語に翻訳する取り組みを歓迎します。</w:t>
       </w:r>
-      <w:proofErr w:type="spellStart"/>
       <w:r>
         <w:rPr>
           <w:rFonts w:ascii="Calibri" w:eastAsia="ＭＳ ゴシック" w:hAnsi="Calibri" w:cs="Calibri"/>
@@ -12060,7 +11948,6 @@
         </w:rPr>
         <w:t>OpenChain</w:t>
       </w:r>
-      <w:proofErr w:type="spellEnd"/>
       <w:r>
         <w:rPr>
           <w:rFonts w:ascii="Calibri" w:eastAsia="ＭＳ ゴシック" w:hAnsi="Calibri" w:cs="Calibri"/>
@@ -12124,14 +12011,12 @@
         </w:rPr>
         <w:t>入手可能な翻訳版の詳細については、</w:t>
       </w:r>
-      <w:proofErr w:type="spellStart"/>
       <w:r>
         <w:rPr>
           <w:rFonts w:ascii="Calibri" w:eastAsia="ＭＳ ゴシック" w:hAnsi="Calibri"/>
         </w:rPr>
         <w:t>OpenChain</w:t>
       </w:r>
-      <w:proofErr w:type="spellEnd"/>
       <w:r>
         <w:rPr>
           <w:rFonts w:ascii="Calibri" w:eastAsia="ＭＳ ゴシック" w:hAnsi="Calibri" w:hint="eastAsia"/>
@@ -12188,21 +12073,6 @@
 </w:document>
 </file>
 
-<file path=word/commentsExtended.xml><?xml version="1.0" encoding="utf-8"?>
-<w15:commentsEx xmlns:wpc="http://schemas.microsoft.com/office/word/2010/wordprocessingCanvas" xmlns:mc="http://schemas.openxmlformats.org/markup-compatibility/2006" xmlns:o="urn:schemas-microsoft-com:office:office" xmlns:r="http://schemas.openxmlformats.org/officeDocument/2006/relationships" xmlns:m="http://schemas.openxmlformats.org/officeDocument/2006/math" xmlns:v="urn:schemas-microsoft-com:vml" xmlns:wp14="http://schemas.microsoft.com/office/word/2010/wordprocessingDrawing" xmlns:wp="http://schemas.openxmlformats.org/drawingml/2006/wordprocessingDrawing" xmlns:w10="urn:schemas-microsoft-com:office:word" xmlns:w="http://schemas.openxmlformats.org/wordprocessingml/2006/main" xmlns:w14="http://schemas.microsoft.com/office/word/2010/wordml" xmlns:w15="http://schemas.microsoft.com/office/word/2012/wordml" xmlns:wpg="http://schemas.microsoft.com/office/word/2010/wordprocessingGroup" xmlns:wpi="http://schemas.microsoft.com/office/word/2010/wordprocessingInk" xmlns:wne="http://schemas.microsoft.com/office/word/2006/wordml" xmlns:wps="http://schemas.microsoft.com/office/word/2010/wordprocessingShape" mc:Ignorable="w14 w15 wp14">
-  <w15:commentEx w15:paraId="25FB2361" w15:done="0"/>
-  <w15:commentEx w15:paraId="3F95B483" w15:done="0"/>
-  <w15:commentEx w15:paraId="26B740FC" w15:paraIdParent="3F95B483" w15:done="0"/>
-  <w15:commentEx w15:paraId="14B12F48" w15:done="0"/>
-  <w15:commentEx w15:paraId="61DE63CF" w15:done="0"/>
-  <w15:commentEx w15:paraId="48E276CC" w15:done="0"/>
-  <w15:commentEx w15:paraId="2D79C199" w15:done="0"/>
-  <w15:commentEx w15:paraId="010ADB92" w15:done="0"/>
-  <w15:commentEx w15:paraId="799B434E" w15:done="0"/>
-  <w15:commentEx w15:paraId="36AD2071" w15:done="0"/>
-</w15:commentsEx>
-</file>
-
 <file path=word/commentsIds.xml><?xml version="1.0" encoding="utf-8"?>
 <w16cid:commentsIds xmlns:wpc="http://schemas.microsoft.com/office/word/2010/wordprocessingCanvas" xmlns:cx="http://schemas.microsoft.com/office/drawing/2014/chartex" xmlns:cx1="http://schemas.microsoft.com/office/drawing/2015/9/8/chartex" xmlns:cx2="http://schemas.microsoft.com/office/drawing/2015/10/21/chartex" xmlns:cx3="http://schemas.microsoft.com/office/drawing/2016/5/9/chartex" xmlns:cx4="http://schemas.microsoft.com/office/drawing/2016/5/10/chartex" xmlns:cx5="http://schemas.microsoft.com/office/drawing/2016/5/11/chartex" xmlns:cx6="http://schemas.microsoft.com/office/drawing/2016/5/12/chartex" xmlns:cx7="http://schemas.microsoft.com/office/drawing/2016/5/13/chartex" xmlns:cx8="http://schemas.microsoft.com/office/drawing/2016/5/14/chartex" xmlns:mc="http://schemas.openxmlformats.org/markup-compatibility/2006" xmlns:aink="http://schemas.microsoft.com/office/drawing/2016/ink" xmlns:am3d="http://schemas.microsoft.com/office/drawing/2017/model3d" xmlns:o="urn:schemas-microsoft-com:office:office" xmlns:r="http://schemas.openxmlformats.org/officeDocument/2006/relationships" xmlns:m="http://schemas.openxmlformats.org/officeDocument/2006/math" xmlns:v="urn:schemas-microsoft-com:vml" xmlns:wp14="http://schemas.microsoft.com/office/word/2010/wordprocessingDrawing" xmlns:wp="http://schemas.openxmlformats.org/drawingml/2006/wordprocessingDrawing" xmlns:w10="urn:schemas-microsoft-com:office:word" xmlns:w="http://schemas.openxmlformats.org/wordprocessingml/2006/main" xmlns:w14="http://schemas.microsoft.com/office/word/2010/wordml" xmlns:w15="http://schemas.microsoft.com/office/word/2012/wordml" xmlns:w16cid="http://schemas.microsoft.com/office/word/2016/wordml/cid" xmlns:w16se="http://schemas.microsoft.com/office/word/2015/wordml/symex" xmlns:wpg="http://schemas.microsoft.com/office/word/2010/wordprocessingGroup" xmlns:wpi="http://schemas.microsoft.com/office/word/2010/wordprocessingInk" xmlns:wne="http://schemas.microsoft.com/office/word/2006/wordml" xmlns:wps="http://schemas.microsoft.com/office/word/2010/wordprocessingShape" mc:Ignorable="w14 w15 w16se w16cid wp14">
   <w16cid:commentId w16cid:paraId="3F95B483" w16cid:durableId="1E81D5DA"/>
@@ -12211,7 +12081,7 @@
 </file>
 
 <file path=word/endnotes.xml><?xml version="1.0" encoding="utf-8"?>
-<w:endnotes xmlns:wpc="http://schemas.microsoft.com/office/word/2010/wordprocessingCanvas" xmlns:mc="http://schemas.openxmlformats.org/markup-compatibility/2006" xmlns:o="urn:schemas-microsoft-com:office:office" xmlns:r="http://schemas.openxmlformats.org/officeDocument/2006/relationships" xmlns:m="http://schemas.openxmlformats.org/officeDocument/2006/math" xmlns:v="urn:schemas-microsoft-com:vml" xmlns:wp14="http://schemas.microsoft.com/office/word/2010/wordprocessingDrawing" xmlns:wp="http://schemas.openxmlformats.org/drawingml/2006/wordprocessingDrawing" xmlns:w10="urn:schemas-microsoft-com:office:word" xmlns:w="http://schemas.openxmlformats.org/wordprocessingml/2006/main" xmlns:w14="http://schemas.microsoft.com/office/word/2010/wordml" xmlns:wpg="http://schemas.microsoft.com/office/word/2010/wordprocessingGroup" xmlns:wpi="http://schemas.microsoft.com/office/word/2010/wordprocessingInk" xmlns:wne="http://schemas.microsoft.com/office/word/2006/wordml" xmlns:wps="http://schemas.microsoft.com/office/word/2010/wordprocessingShape" mc:Ignorable="w14 wp14">
+<w:endnotes xmlns:wpc="http://schemas.microsoft.com/office/word/2010/wordprocessingCanvas" xmlns:mc="http://schemas.openxmlformats.org/markup-compatibility/2006" xmlns:o="urn:schemas-microsoft-com:office:office" xmlns:r="http://schemas.openxmlformats.org/officeDocument/2006/relationships" xmlns:m="http://schemas.openxmlformats.org/officeDocument/2006/math" xmlns:v="urn:schemas-microsoft-com:vml" xmlns:wp14="http://schemas.microsoft.com/office/word/2010/wordprocessingDrawing" xmlns:wp="http://schemas.openxmlformats.org/drawingml/2006/wordprocessingDrawing" xmlns:w10="urn:schemas-microsoft-com:office:word" xmlns:w="http://schemas.openxmlformats.org/wordprocessingml/2006/main" xmlns:w14="http://schemas.microsoft.com/office/word/2010/wordml" xmlns:w15="http://schemas.microsoft.com/office/word/2012/wordml" xmlns:wpg="http://schemas.microsoft.com/office/word/2010/wordprocessingGroup" xmlns:wpi="http://schemas.microsoft.com/office/word/2010/wordprocessingInk" xmlns:wne="http://schemas.microsoft.com/office/word/2006/wordml" xmlns:wps="http://schemas.microsoft.com/office/word/2010/wordprocessingShape" mc:Ignorable="w14 w15 wp14">
   <w:endnote w:type="separator" w:id="-1">
     <w:p>
       <w:r>
@@ -12233,7 +12103,7 @@
 </file>
 
 <file path=word/footer1.xml><?xml version="1.0" encoding="utf-8"?>
-<w:ftr xmlns:wpc="http://schemas.microsoft.com/office/word/2010/wordprocessingCanvas" xmlns:mc="http://schemas.openxmlformats.org/markup-compatibility/2006" xmlns:o="urn:schemas-microsoft-com:office:office" xmlns:r="http://schemas.openxmlformats.org/officeDocument/2006/relationships" xmlns:m="http://schemas.openxmlformats.org/officeDocument/2006/math" xmlns:v="urn:schemas-microsoft-com:vml" xmlns:wp14="http://schemas.microsoft.com/office/word/2010/wordprocessingDrawing" xmlns:wp="http://schemas.openxmlformats.org/drawingml/2006/wordprocessingDrawing" xmlns:w10="urn:schemas-microsoft-com:office:word" xmlns:w="http://schemas.openxmlformats.org/wordprocessingml/2006/main" xmlns:w14="http://schemas.microsoft.com/office/word/2010/wordml" xmlns:wpg="http://schemas.microsoft.com/office/word/2010/wordprocessingGroup" xmlns:wpi="http://schemas.microsoft.com/office/word/2010/wordprocessingInk" xmlns:wne="http://schemas.microsoft.com/office/word/2006/wordml" xmlns:wps="http://schemas.microsoft.com/office/word/2010/wordprocessingShape" mc:Ignorable="w14 wp14">
+<w:ftr xmlns:wpc="http://schemas.microsoft.com/office/word/2010/wordprocessingCanvas" xmlns:mc="http://schemas.openxmlformats.org/markup-compatibility/2006" xmlns:o="urn:schemas-microsoft-com:office:office" xmlns:r="http://schemas.openxmlformats.org/officeDocument/2006/relationships" xmlns:m="http://schemas.openxmlformats.org/officeDocument/2006/math" xmlns:v="urn:schemas-microsoft-com:vml" xmlns:wp14="http://schemas.microsoft.com/office/word/2010/wordprocessingDrawing" xmlns:wp="http://schemas.openxmlformats.org/drawingml/2006/wordprocessingDrawing" xmlns:w10="urn:schemas-microsoft-com:office:word" xmlns:w="http://schemas.openxmlformats.org/wordprocessingml/2006/main" xmlns:w14="http://schemas.microsoft.com/office/word/2010/wordml" xmlns:w15="http://schemas.microsoft.com/office/word/2012/wordml" xmlns:wpg="http://schemas.microsoft.com/office/word/2010/wordprocessingGroup" xmlns:wpi="http://schemas.microsoft.com/office/word/2010/wordprocessingInk" xmlns:wne="http://schemas.microsoft.com/office/word/2006/wordml" xmlns:wps="http://schemas.microsoft.com/office/word/2010/wordprocessingShape" mc:Ignorable="w14 w15 wp14">
   <w:p>
     <w:pPr>
       <w:pStyle w:val="a3"/>
@@ -12353,7 +12223,7 @@
                               <w:b/>
                               <w:noProof/>
                             </w:rPr>
-                            <w:t>6</w:t>
+                            <w:t>13</w:t>
                           </w:r>
                           <w:r>
                             <w:rPr>
@@ -12402,7 +12272,7 @@
         </mc:Choice>
         <mc:Fallback>
           <w:pict>
-            <v:shapetype id="_x0000_t202" coordsize="21600,21600" o:spt="202" path="m,l,21600r21600,l21600,xe">
+            <v:shapetype w14:anchorId="7A290E14" id="_x0000_t202" coordsize="21600,21600" o:spt="202" path="m,l,21600r21600,l21600,xe">
               <v:stroke joinstyle="miter"/>
               <v:path gradientshapeok="t" o:connecttype="rect"/>
             </v:shapetype>
@@ -12458,7 +12328,7 @@
                         <w:b/>
                         <w:noProof/>
                       </w:rPr>
-                      <w:t>6</w:t>
+                      <w:t>13</w:t>
                     </w:r>
                     <w:r>
                       <w:rPr>
@@ -12596,7 +12466,7 @@
         </mc:Choice>
         <mc:Fallback>
           <w:pict>
-            <v:shape id="Text Box 5" o:spid="_x0000_s1028" type="#_x0000_t202" style="position:absolute;margin-left:523.65pt;margin-top:776.8pt;width:29.75pt;height:10.05pt;z-index:-251601408;visibility:visible;mso-wrap-style:square;mso-width-percent:0;mso-height-percent:0;mso-wrap-distance-left:9pt;mso-wrap-distance-top:0;mso-wrap-distance-right:9pt;mso-wrap-distance-bottom:0;mso-position-horizontal:absolute;mso-position-horizontal-relative:page;mso-position-vertical:absolute;mso-position-vertical-relative:page;mso-width-percent:0;mso-height-percent:0;mso-width-relative:page;mso-height-relative:page;v-text-anchor:top" o:gfxdata="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" filled="f" stroked="f">
+            <v:shape w14:anchorId="237DBD40" id="Text Box 5" o:spid="_x0000_s1028" type="#_x0000_t202" style="position:absolute;margin-left:523.65pt;margin-top:776.8pt;width:29.75pt;height:10.05pt;z-index:-251601408;visibility:visible;mso-wrap-style:square;mso-width-percent:0;mso-height-percent:0;mso-wrap-distance-left:9pt;mso-wrap-distance-top:0;mso-wrap-distance-right:9pt;mso-wrap-distance-bottom:0;mso-position-horizontal:absolute;mso-position-horizontal-relative:page;mso-position-vertical:absolute;mso-position-vertical-relative:page;mso-width-percent:0;mso-height-percent:0;mso-width-relative:page;mso-height-relative:page;v-text-anchor:top" o:gfxdata="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" filled="f" stroked="f">
               <v:textbox inset="0,0,0,0">
                 <w:txbxContent>
                   <w:p>
@@ -12692,9 +12562,9 @@
             </wp:anchor>
           </w:drawing>
         </mc:Choice>
-        <mc:Fallback xmlns:w15="http://schemas.microsoft.com/office/word/2012/wordml" xmlns:w16se="http://schemas.microsoft.com/office/word/2015/wordml/symex" xmlns:w16cid="http://schemas.microsoft.com/office/word/2016/wordml/cid" xmlns:am3d="http://schemas.microsoft.com/office/drawing/2017/model3d" xmlns:aink="http://schemas.microsoft.com/office/drawing/2016/ink" xmlns:cx8="http://schemas.microsoft.com/office/drawing/2016/5/14/chartex" xmlns:cx7="http://schemas.microsoft.com/office/drawing/2016/5/13/chartex" xmlns:cx6="http://schemas.microsoft.com/office/drawing/2016/5/12/chartex" xmlns:cx5="http://schemas.microsoft.com/office/drawing/2016/5/11/chartex" xmlns:cx4="http://schemas.microsoft.com/office/drawing/2016/5/10/chartex" xmlns:cx3="http://schemas.microsoft.com/office/drawing/2016/5/9/chartex" xmlns:cx2="http://schemas.microsoft.com/office/drawing/2015/10/21/chartex" xmlns:cx1="http://schemas.microsoft.com/office/drawing/2015/9/8/chartex" xmlns:cx="http://schemas.microsoft.com/office/drawing/2014/chartex">
+        <mc:Fallback>
           <w:pict>
-            <v:line w14:anchorId="4A48FB6C" id="Line 6" o:spid="_x0000_s1026" style="position:absolute;left:0;text-align:left;z-index:-251662848;visibility:visible;mso-wrap-style:square;mso-width-percent:0;mso-height-percent:0;mso-wrap-distance-left:9pt;mso-wrap-distance-top:0;mso-wrap-distance-right:9pt;mso-wrap-distance-bottom:0;mso-position-horizontal:center;mso-position-horizontal-relative:margin;mso-position-vertical:absolute;mso-position-vertical-relative:page;mso-width-percent:0;mso-height-percent:0;mso-width-relative:page;mso-height-relative:page" from="0,771.1pt" to="467.65pt,771.1pt" o:gfxdata="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" strokecolor="#4b7dba" strokeweight=".72pt">
+            <v:line w14:anchorId="266D19F7" id="Line 6" o:spid="_x0000_s1026" style="position:absolute;left:0;text-align:left;z-index:-251662848;visibility:visible;mso-wrap-style:square;mso-width-percent:0;mso-height-percent:0;mso-wrap-distance-left:9pt;mso-wrap-distance-top:0;mso-wrap-distance-right:9pt;mso-wrap-distance-bottom:0;mso-position-horizontal:center;mso-position-horizontal-relative:margin;mso-position-vertical:absolute;mso-position-vertical-relative:page;mso-width-percent:0;mso-height-percent:0;mso-width-relative:page;mso-height-relative:page" from="0,771.1pt" to="467.65pt,771.1pt" o:gfxdata="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" strokecolor="#4b7dba" strokeweight=".72pt">
               <w10:wrap anchorx="margin" anchory="page"/>
             </v:line>
           </w:pict>
@@ -12706,7 +12576,7 @@
 </file>
 
 <file path=word/footnotes.xml><?xml version="1.0" encoding="utf-8"?>
-<w:footnotes xmlns:wpc="http://schemas.microsoft.com/office/word/2010/wordprocessingCanvas" xmlns:mc="http://schemas.openxmlformats.org/markup-compatibility/2006" xmlns:o="urn:schemas-microsoft-com:office:office" xmlns:r="http://schemas.openxmlformats.org/officeDocument/2006/relationships" xmlns:m="http://schemas.openxmlformats.org/officeDocument/2006/math" xmlns:v="urn:schemas-microsoft-com:vml" xmlns:wp14="http://schemas.microsoft.com/office/word/2010/wordprocessingDrawing" xmlns:wp="http://schemas.openxmlformats.org/drawingml/2006/wordprocessingDrawing" xmlns:w10="urn:schemas-microsoft-com:office:word" xmlns:w="http://schemas.openxmlformats.org/wordprocessingml/2006/main" xmlns:w14="http://schemas.microsoft.com/office/word/2010/wordml" xmlns:wpg="http://schemas.microsoft.com/office/word/2010/wordprocessingGroup" xmlns:wpi="http://schemas.microsoft.com/office/word/2010/wordprocessingInk" xmlns:wne="http://schemas.microsoft.com/office/word/2006/wordml" xmlns:wps="http://schemas.microsoft.com/office/word/2010/wordprocessingShape" mc:Ignorable="w14 wp14">
+<w:footnotes xmlns:wpc="http://schemas.microsoft.com/office/word/2010/wordprocessingCanvas" xmlns:mc="http://schemas.openxmlformats.org/markup-compatibility/2006" xmlns:o="urn:schemas-microsoft-com:office:office" xmlns:r="http://schemas.openxmlformats.org/officeDocument/2006/relationships" xmlns:m="http://schemas.openxmlformats.org/officeDocument/2006/math" xmlns:v="urn:schemas-microsoft-com:vml" xmlns:wp14="http://schemas.microsoft.com/office/word/2010/wordprocessingDrawing" xmlns:wp="http://schemas.openxmlformats.org/drawingml/2006/wordprocessingDrawing" xmlns:w10="urn:schemas-microsoft-com:office:word" xmlns:w="http://schemas.openxmlformats.org/wordprocessingml/2006/main" xmlns:w14="http://schemas.microsoft.com/office/word/2010/wordml" xmlns:w15="http://schemas.microsoft.com/office/word/2012/wordml" xmlns:wpg="http://schemas.microsoft.com/office/word/2010/wordprocessingGroup" xmlns:wpi="http://schemas.microsoft.com/office/word/2010/wordprocessingInk" xmlns:wne="http://schemas.microsoft.com/office/word/2006/wordml" xmlns:wps="http://schemas.microsoft.com/office/word/2010/wordprocessingShape" mc:Ignorable="w14 w15 wp14">
   <w:footnote w:type="separator" w:id="-1">
     <w:p>
       <w:r>
@@ -13015,15 +12885,7 @@
           <w:sz w:val="18"/>
           <w:szCs w:val="18"/>
         </w:rPr>
-        <w:t>）</w:t>
-      </w:r>
-      <w:r>
-        <w:rPr>
-          <w:rFonts w:ascii="Calibri" w:eastAsia="ＭＳ ゴシック" w:hAnsi="Calibri" w:hint="eastAsia"/>
-          <w:sz w:val="18"/>
-          <w:szCs w:val="18"/>
-        </w:rPr>
-        <w:t>」</w:t>
+        <w:t>）」</w:t>
       </w:r>
       <w:r>
         <w:rPr>
@@ -13117,7 +12979,7 @@
 </file>
 
 <file path=word/header1.xml><?xml version="1.0" encoding="utf-8"?>
-<w:hdr xmlns:wpc="http://schemas.microsoft.com/office/word/2010/wordprocessingCanvas" xmlns:mc="http://schemas.openxmlformats.org/markup-compatibility/2006" xmlns:o="urn:schemas-microsoft-com:office:office" xmlns:r="http://schemas.openxmlformats.org/officeDocument/2006/relationships" xmlns:m="http://schemas.openxmlformats.org/officeDocument/2006/math" xmlns:v="urn:schemas-microsoft-com:vml" xmlns:wp14="http://schemas.microsoft.com/office/word/2010/wordprocessingDrawing" xmlns:wp="http://schemas.openxmlformats.org/drawingml/2006/wordprocessingDrawing" xmlns:w10="urn:schemas-microsoft-com:office:word" xmlns:w="http://schemas.openxmlformats.org/wordprocessingml/2006/main" xmlns:w14="http://schemas.microsoft.com/office/word/2010/wordml" xmlns:wpg="http://schemas.microsoft.com/office/word/2010/wordprocessingGroup" xmlns:wpi="http://schemas.microsoft.com/office/word/2010/wordprocessingInk" xmlns:wne="http://schemas.microsoft.com/office/word/2006/wordml" xmlns:wps="http://schemas.microsoft.com/office/word/2010/wordprocessingShape" mc:Ignorable="w14 wp14">
+<w:hdr xmlns:wpc="http://schemas.microsoft.com/office/word/2010/wordprocessingCanvas" xmlns:mc="http://schemas.openxmlformats.org/markup-compatibility/2006" xmlns:o="urn:schemas-microsoft-com:office:office" xmlns:r="http://schemas.openxmlformats.org/officeDocument/2006/relationships" xmlns:m="http://schemas.openxmlformats.org/officeDocument/2006/math" xmlns:v="urn:schemas-microsoft-com:vml" xmlns:wp14="http://schemas.microsoft.com/office/word/2010/wordprocessingDrawing" xmlns:wp="http://schemas.openxmlformats.org/drawingml/2006/wordprocessingDrawing" xmlns:w10="urn:schemas-microsoft-com:office:word" xmlns:w="http://schemas.openxmlformats.org/wordprocessingml/2006/main" xmlns:w14="http://schemas.microsoft.com/office/word/2010/wordml" xmlns:w15="http://schemas.microsoft.com/office/word/2012/wordml" xmlns:wpg="http://schemas.microsoft.com/office/word/2010/wordprocessingGroup" xmlns:wpi="http://schemas.microsoft.com/office/word/2010/wordprocessingInk" xmlns:wne="http://schemas.microsoft.com/office/word/2006/wordml" xmlns:wps="http://schemas.microsoft.com/office/word/2010/wordprocessingShape" mc:Ignorable="w14 w15 wp14">
   <w:p>
     <w:pPr>
       <w:pStyle w:val="a3"/>
@@ -13199,14 +13061,12 @@
                               <w:rFonts w:ascii="Calibri" w:eastAsia="ＭＳ ゴシック" w:hAnsi="Calibri"/>
                             </w:rPr>
                           </w:pPr>
-                          <w:proofErr w:type="spellStart"/>
                           <w:r>
                             <w:rPr>
                               <w:rFonts w:ascii="Calibri" w:eastAsia="ＭＳ ゴシック" w:hAnsi="Calibri"/>
                             </w:rPr>
                             <w:t>OpenChain</w:t>
                           </w:r>
-                          <w:proofErr w:type="spellEnd"/>
                           <w:r>
                             <w:rPr>
                               <w:rFonts w:ascii="Calibri" w:eastAsia="ＭＳ ゴシック" w:hAnsi="Calibri" w:hint="eastAsia"/>
@@ -13257,7 +13117,7 @@
         </mc:Choice>
         <mc:Fallback>
           <w:pict>
-            <v:shapetype id="_x0000_t202" coordsize="21600,21600" o:spt="202" path="m,l,21600r21600,l21600,xe">
+            <v:shapetype w14:anchorId="0A0A73AF" id="_x0000_t202" coordsize="21600,21600" o:spt="202" path="m,l,21600r21600,l21600,xe">
               <v:stroke joinstyle="miter"/>
               <v:path gradientshapeok="t" o:connecttype="rect"/>
             </v:shapetype>
@@ -13386,9 +13246,9 @@
             </wp:anchor>
           </w:drawing>
         </mc:Choice>
-        <mc:Fallback xmlns:w15="http://schemas.microsoft.com/office/word/2012/wordml" xmlns:w16se="http://schemas.microsoft.com/office/word/2015/wordml/symex" xmlns:w16cid="http://schemas.microsoft.com/office/word/2016/wordml/cid" xmlns:am3d="http://schemas.microsoft.com/office/drawing/2017/model3d" xmlns:aink="http://schemas.microsoft.com/office/drawing/2016/ink" xmlns:cx8="http://schemas.microsoft.com/office/drawing/2016/5/14/chartex" xmlns:cx7="http://schemas.microsoft.com/office/drawing/2016/5/13/chartex" xmlns:cx6="http://schemas.microsoft.com/office/drawing/2016/5/12/chartex" xmlns:cx5="http://schemas.microsoft.com/office/drawing/2016/5/11/chartex" xmlns:cx4="http://schemas.microsoft.com/office/drawing/2016/5/10/chartex" xmlns:cx3="http://schemas.microsoft.com/office/drawing/2016/5/9/chartex" xmlns:cx2="http://schemas.microsoft.com/office/drawing/2015/10/21/chartex" xmlns:cx1="http://schemas.microsoft.com/office/drawing/2015/9/8/chartex" xmlns:cx="http://schemas.microsoft.com/office/drawing/2014/chartex">
+        <mc:Fallback>
           <w:pict>
-            <v:line w14:anchorId="4E59458D" id="Line 8" o:spid="_x0000_s1026" style="position:absolute;left:0;text-align:left;z-index:-251688448;visibility:visible;mso-wrap-style:square;mso-width-percent:0;mso-height-percent:0;mso-wrap-distance-left:9pt;mso-wrap-distance-top:0;mso-wrap-distance-right:9pt;mso-wrap-distance-bottom:0;mso-position-horizontal:center;mso-position-horizontal-relative:margin;mso-position-vertical:absolute;mso-position-vertical-relative:page;mso-width-percent:0;mso-height-percent:0;mso-width-relative:page;mso-height-relative:page" from="0,55.55pt" to="467.7pt,55.55pt" o:gfxdata="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" strokecolor="#497dba">
+            <v:line w14:anchorId="32643BBD" id="Line 8" o:spid="_x0000_s1026" style="position:absolute;left:0;text-align:left;z-index:-251688448;visibility:visible;mso-wrap-style:square;mso-width-percent:0;mso-height-percent:0;mso-wrap-distance-left:9pt;mso-wrap-distance-top:0;mso-wrap-distance-right:9pt;mso-wrap-distance-bottom:0;mso-position-horizontal:center;mso-position-horizontal-relative:margin;mso-position-vertical:absolute;mso-position-vertical-relative:page;mso-width-percent:0;mso-height-percent:0;mso-width-relative:page;mso-height-relative:page" from="0,55.55pt" to="467.7pt,55.55pt" o:gfxdata="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" strokecolor="#497dba">
               <w10:wrap anchorx="margin" anchory="page"/>
             </v:line>
           </w:pict>
@@ -13448,8 +13308,8 @@
 </file>
 
 <file path=word/numbering.xml><?xml version="1.0" encoding="utf-8"?>
-<w:numbering xmlns:wpc="http://schemas.microsoft.com/office/word/2010/wordprocessingCanvas" xmlns:mc="http://schemas.openxmlformats.org/markup-compatibility/2006" xmlns:o="urn:schemas-microsoft-com:office:office" xmlns:r="http://schemas.openxmlformats.org/officeDocument/2006/relationships" xmlns:m="http://schemas.openxmlformats.org/officeDocument/2006/math" xmlns:v="urn:schemas-microsoft-com:vml" xmlns:wp14="http://schemas.microsoft.com/office/word/2010/wordprocessingDrawing" xmlns:wp="http://schemas.openxmlformats.org/drawingml/2006/wordprocessingDrawing" xmlns:w10="urn:schemas-microsoft-com:office:word" xmlns:w="http://schemas.openxmlformats.org/wordprocessingml/2006/main" xmlns:w14="http://schemas.microsoft.com/office/word/2010/wordml" xmlns:wpg="http://schemas.microsoft.com/office/word/2010/wordprocessingGroup" xmlns:wpi="http://schemas.microsoft.com/office/word/2010/wordprocessingInk" xmlns:wne="http://schemas.microsoft.com/office/word/2006/wordml" xmlns:wps="http://schemas.microsoft.com/office/word/2010/wordprocessingShape" mc:Ignorable="w14 wp14">
-  <w:abstractNum w:abstractNumId="0">
+<w:numbering xmlns:wpc="http://schemas.microsoft.com/office/word/2010/wordprocessingCanvas" xmlns:mc="http://schemas.openxmlformats.org/markup-compatibility/2006" xmlns:o="urn:schemas-microsoft-com:office:office" xmlns:r="http://schemas.openxmlformats.org/officeDocument/2006/relationships" xmlns:m="http://schemas.openxmlformats.org/officeDocument/2006/math" xmlns:v="urn:schemas-microsoft-com:vml" xmlns:wp14="http://schemas.microsoft.com/office/word/2010/wordprocessingDrawing" xmlns:wp="http://schemas.openxmlformats.org/drawingml/2006/wordprocessingDrawing" xmlns:w10="urn:schemas-microsoft-com:office:word" xmlns:w="http://schemas.openxmlformats.org/wordprocessingml/2006/main" xmlns:w14="http://schemas.microsoft.com/office/word/2010/wordml" xmlns:w15="http://schemas.microsoft.com/office/word/2012/wordml" xmlns:wpg="http://schemas.microsoft.com/office/word/2010/wordprocessingGroup" xmlns:wpi="http://schemas.microsoft.com/office/word/2010/wordprocessingInk" xmlns:wne="http://schemas.microsoft.com/office/word/2006/wordml" xmlns:wps="http://schemas.microsoft.com/office/word/2010/wordprocessingShape" mc:Ignorable="w14 w15 wp14">
+  <w:abstractNum w:abstractNumId="0" w15:restartNumberingAfterBreak="0">
     <w:nsid w:val="1291687D"/>
     <w:multiLevelType w:val="multilevel"/>
     <w:tmpl w:val="FA3C6B6C"/>
@@ -13571,7 +13431,7 @@
       </w:rPr>
     </w:lvl>
   </w:abstractNum>
-  <w:abstractNum w:abstractNumId="1">
+  <w:abstractNum w:abstractNumId="1" w15:restartNumberingAfterBreak="0">
     <w:nsid w:val="131B1F99"/>
     <w:multiLevelType w:val="hybridMultilevel"/>
     <w:tmpl w:val="D2325520"/>
@@ -13666,7 +13526,7 @@
       </w:pPr>
     </w:lvl>
   </w:abstractNum>
-  <w:abstractNum w:abstractNumId="2">
+  <w:abstractNum w:abstractNumId="2" w15:restartNumberingAfterBreak="0">
     <w:nsid w:val="15A5106D"/>
     <w:multiLevelType w:val="hybridMultilevel"/>
     <w:tmpl w:val="CA245676"/>
@@ -13782,7 +13642,7 @@
       </w:rPr>
     </w:lvl>
   </w:abstractNum>
-  <w:abstractNum w:abstractNumId="3">
+  <w:abstractNum w:abstractNumId="3" w15:restartNumberingAfterBreak="0">
     <w:nsid w:val="175C6737"/>
     <w:multiLevelType w:val="multilevel"/>
     <w:tmpl w:val="DF5C91E6"/>
@@ -13904,7 +13764,7 @@
       </w:rPr>
     </w:lvl>
   </w:abstractNum>
-  <w:abstractNum w:abstractNumId="4">
+  <w:abstractNum w:abstractNumId="4" w15:restartNumberingAfterBreak="0">
     <w:nsid w:val="198C57A3"/>
     <w:multiLevelType w:val="hybridMultilevel"/>
     <w:tmpl w:val="950C7F88"/>
@@ -13999,7 +13859,7 @@
       </w:pPr>
     </w:lvl>
   </w:abstractNum>
-  <w:abstractNum w:abstractNumId="5">
+  <w:abstractNum w:abstractNumId="5" w15:restartNumberingAfterBreak="0">
     <w:nsid w:val="1A915323"/>
     <w:multiLevelType w:val="hybridMultilevel"/>
     <w:tmpl w:val="68560AFE"/>
@@ -14088,7 +13948,7 @@
       </w:pPr>
     </w:lvl>
   </w:abstractNum>
-  <w:abstractNum w:abstractNumId="6">
+  <w:abstractNum w:abstractNumId="6" w15:restartNumberingAfterBreak="0">
     <w:nsid w:val="22E85A41"/>
     <w:multiLevelType w:val="hybridMultilevel"/>
     <w:tmpl w:val="8738045C"/>
@@ -14180,7 +14040,7 @@
       </w:pPr>
     </w:lvl>
   </w:abstractNum>
-  <w:abstractNum w:abstractNumId="7">
+  <w:abstractNum w:abstractNumId="7" w15:restartNumberingAfterBreak="0">
     <w:nsid w:val="25086F36"/>
     <w:multiLevelType w:val="multilevel"/>
     <w:tmpl w:val="6764E56E"/>
@@ -14302,7 +14162,7 @@
       </w:rPr>
     </w:lvl>
   </w:abstractNum>
-  <w:abstractNum w:abstractNumId="8">
+  <w:abstractNum w:abstractNumId="8" w15:restartNumberingAfterBreak="0">
     <w:nsid w:val="284E6012"/>
     <w:multiLevelType w:val="hybridMultilevel"/>
     <w:tmpl w:val="A40E4938"/>
@@ -14422,7 +14282,7 @@
       </w:rPr>
     </w:lvl>
   </w:abstractNum>
-  <w:abstractNum w:abstractNumId="9">
+  <w:abstractNum w:abstractNumId="9" w15:restartNumberingAfterBreak="0">
     <w:nsid w:val="344C038F"/>
     <w:multiLevelType w:val="multilevel"/>
     <w:tmpl w:val="DA30060E"/>
@@ -14547,7 +14407,7 @@
       </w:rPr>
     </w:lvl>
   </w:abstractNum>
-  <w:abstractNum w:abstractNumId="10">
+  <w:abstractNum w:abstractNumId="10" w15:restartNumberingAfterBreak="0">
     <w:nsid w:val="349D3024"/>
     <w:multiLevelType w:val="multilevel"/>
     <w:tmpl w:val="C986B320"/>
@@ -14669,7 +14529,7 @@
       </w:rPr>
     </w:lvl>
   </w:abstractNum>
-  <w:abstractNum w:abstractNumId="11">
+  <w:abstractNum w:abstractNumId="11" w15:restartNumberingAfterBreak="0">
     <w:nsid w:val="41EF41F8"/>
     <w:multiLevelType w:val="hybridMultilevel"/>
     <w:tmpl w:val="32704498"/>
@@ -14758,7 +14618,7 @@
       </w:pPr>
     </w:lvl>
   </w:abstractNum>
-  <w:abstractNum w:abstractNumId="12">
+  <w:abstractNum w:abstractNumId="12" w15:restartNumberingAfterBreak="0">
     <w:nsid w:val="44CE4D07"/>
     <w:multiLevelType w:val="hybridMultilevel"/>
     <w:tmpl w:val="B36E2EAE"/>
@@ -14877,7 +14737,7 @@
       </w:rPr>
     </w:lvl>
   </w:abstractNum>
-  <w:abstractNum w:abstractNumId="13">
+  <w:abstractNum w:abstractNumId="13" w15:restartNumberingAfterBreak="0">
     <w:nsid w:val="49076690"/>
     <w:multiLevelType w:val="hybridMultilevel"/>
     <w:tmpl w:val="C37E2E94"/>
@@ -14969,7 +14829,7 @@
       </w:pPr>
     </w:lvl>
   </w:abstractNum>
-  <w:abstractNum w:abstractNumId="14">
+  <w:abstractNum w:abstractNumId="14" w15:restartNumberingAfterBreak="0">
     <w:nsid w:val="4C301491"/>
     <w:multiLevelType w:val="hybridMultilevel"/>
     <w:tmpl w:val="86BAF256"/>
@@ -15058,7 +14918,7 @@
       </w:pPr>
     </w:lvl>
   </w:abstractNum>
-  <w:abstractNum w:abstractNumId="15">
+  <w:abstractNum w:abstractNumId="15" w15:restartNumberingAfterBreak="0">
     <w:nsid w:val="4F6922BE"/>
     <w:multiLevelType w:val="hybridMultilevel"/>
     <w:tmpl w:val="B9FEDCAC"/>
@@ -15177,7 +15037,7 @@
       </w:rPr>
     </w:lvl>
   </w:abstractNum>
-  <w:abstractNum w:abstractNumId="16">
+  <w:abstractNum w:abstractNumId="16" w15:restartNumberingAfterBreak="0">
     <w:nsid w:val="512137C0"/>
     <w:multiLevelType w:val="hybridMultilevel"/>
     <w:tmpl w:val="F288E550"/>
@@ -15296,7 +15156,7 @@
       </w:rPr>
     </w:lvl>
   </w:abstractNum>
-  <w:abstractNum w:abstractNumId="17">
+  <w:abstractNum w:abstractNumId="17" w15:restartNumberingAfterBreak="0">
     <w:nsid w:val="566115CC"/>
     <w:multiLevelType w:val="multilevel"/>
     <w:tmpl w:val="74C2CE9A"/>
@@ -15418,7 +15278,7 @@
       </w:rPr>
     </w:lvl>
   </w:abstractNum>
-  <w:abstractNum w:abstractNumId="18">
+  <w:abstractNum w:abstractNumId="18" w15:restartNumberingAfterBreak="0">
     <w:nsid w:val="580D30EA"/>
     <w:multiLevelType w:val="hybridMultilevel"/>
     <w:tmpl w:val="94481C46"/>
@@ -15510,7 +15370,7 @@
       </w:pPr>
     </w:lvl>
   </w:abstractNum>
-  <w:abstractNum w:abstractNumId="19">
+  <w:abstractNum w:abstractNumId="19" w15:restartNumberingAfterBreak="0">
     <w:nsid w:val="6C391E53"/>
     <w:multiLevelType w:val="hybridMultilevel"/>
     <w:tmpl w:val="01F0B80A"/>
@@ -15605,7 +15465,7 @@
       </w:pPr>
     </w:lvl>
   </w:abstractNum>
-  <w:abstractNum w:abstractNumId="20">
+  <w:abstractNum w:abstractNumId="20" w15:restartNumberingAfterBreak="0">
     <w:nsid w:val="6F2A7DE2"/>
     <w:multiLevelType w:val="hybridMultilevel"/>
     <w:tmpl w:val="B41E7242"/>
@@ -15697,7 +15557,7 @@
       </w:pPr>
     </w:lvl>
   </w:abstractNum>
-  <w:abstractNum w:abstractNumId="21">
+  <w:abstractNum w:abstractNumId="21" w15:restartNumberingAfterBreak="0">
     <w:nsid w:val="6FD479EC"/>
     <w:multiLevelType w:val="hybridMultilevel"/>
     <w:tmpl w:val="BCDAAA2A"/>
@@ -15786,7 +15646,7 @@
       </w:pPr>
     </w:lvl>
   </w:abstractNum>
-  <w:abstractNum w:abstractNumId="22">
+  <w:abstractNum w:abstractNumId="22" w15:restartNumberingAfterBreak="0">
     <w:nsid w:val="78691F27"/>
     <w:multiLevelType w:val="hybridMultilevel"/>
     <w:tmpl w:val="85F8F3DA"/>
@@ -15950,19 +15810,8 @@
 </w:numbering>
 </file>
 
-<file path=word/people.xml><?xml version="1.0" encoding="utf-8"?>
-<w15:people xmlns:wpc="http://schemas.microsoft.com/office/word/2010/wordprocessingCanvas" xmlns:mc="http://schemas.openxmlformats.org/markup-compatibility/2006" xmlns:o="urn:schemas-microsoft-com:office:office" xmlns:r="http://schemas.openxmlformats.org/officeDocument/2006/relationships" xmlns:m="http://schemas.openxmlformats.org/officeDocument/2006/math" xmlns:v="urn:schemas-microsoft-com:vml" xmlns:wp14="http://schemas.microsoft.com/office/word/2010/wordprocessingDrawing" xmlns:wp="http://schemas.openxmlformats.org/drawingml/2006/wordprocessingDrawing" xmlns:w10="urn:schemas-microsoft-com:office:word" xmlns:w="http://schemas.openxmlformats.org/wordprocessingml/2006/main" xmlns:w14="http://schemas.microsoft.com/office/word/2010/wordml" xmlns:w15="http://schemas.microsoft.com/office/word/2012/wordml" xmlns:wpg="http://schemas.microsoft.com/office/word/2010/wordprocessingGroup" xmlns:wpi="http://schemas.microsoft.com/office/word/2010/wordprocessingInk" xmlns:wne="http://schemas.microsoft.com/office/word/2006/wordml" xmlns:wps="http://schemas.microsoft.com/office/word/2010/wordprocessingShape" mc:Ignorable="w14 w15 wp14">
-  <w15:person w15:author="M.Taniguchi">
-    <w15:presenceInfo w15:providerId="None" w15:userId="M.Taniguchi"/>
-  </w15:person>
-  <w15:person w15:author="工内 隆">
-    <w15:presenceInfo w15:providerId="Windows Live" w15:userId="2fdea5dc94d19887"/>
-  </w15:person>
-</w15:people>
-</file>
-
 <file path=word/styles.xml><?xml version="1.0" encoding="utf-8"?>
-<w:styles xmlns:mc="http://schemas.openxmlformats.org/markup-compatibility/2006" xmlns:r="http://schemas.openxmlformats.org/officeDocument/2006/relationships" xmlns:w="http://schemas.openxmlformats.org/wordprocessingml/2006/main" xmlns:w14="http://schemas.microsoft.com/office/word/2010/wordml" mc:Ignorable="w14">
+<w:styles xmlns:mc="http://schemas.openxmlformats.org/markup-compatibility/2006" xmlns:r="http://schemas.openxmlformats.org/officeDocument/2006/relationships" xmlns:w="http://schemas.openxmlformats.org/wordprocessingml/2006/main" xmlns:w14="http://schemas.microsoft.com/office/word/2010/wordml" xmlns:w15="http://schemas.microsoft.com/office/word/2012/wordml" mc:Ignorable="w14 w15">
   <w:docDefaults>
     <w:rPrDefault>
       <w:rPr>
@@ -15975,788 +15824,378 @@
     </w:rPrDefault>
     <w:pPrDefault/>
   </w:docDefaults>
-  <w:latentStyles w:defLockedState="0" w:defUIPriority="99" w:defSemiHidden="1" w:defUnhideWhenUsed="1" w:defQFormat="0" w:count="267">
-    <w:lsdException w:name="Normal" w:semiHidden="0" w:uiPriority="1" w:unhideWhenUsed="0" w:qFormat="1"/>
-    <w:lsdException w:name="heading 1" w:semiHidden="0" w:uiPriority="1" w:unhideWhenUsed="0" w:qFormat="1"/>
-    <w:lsdException w:name="heading 2" w:uiPriority="1" w:qFormat="1"/>
-    <w:lsdException w:name="heading 3" w:uiPriority="1" w:qFormat="1"/>
-    <w:lsdException w:name="heading 4" w:uiPriority="1" w:qFormat="1"/>
-    <w:lsdException w:name="heading 5" w:uiPriority="9" w:qFormat="1"/>
-    <w:lsdException w:name="heading 6" w:uiPriority="9" w:qFormat="1"/>
-    <w:lsdException w:name="heading 7" w:uiPriority="9" w:qFormat="1"/>
-    <w:lsdException w:name="heading 8" w:uiPriority="9" w:qFormat="1"/>
-    <w:lsdException w:name="heading 9" w:uiPriority="9" w:qFormat="1"/>
-    <w:lsdException w:name="toc 1" w:uiPriority="39" w:qFormat="1"/>
-    <w:lsdException w:name="toc 2" w:uiPriority="39" w:qFormat="1"/>
-    <w:lsdException w:name="toc 3" w:uiPriority="39"/>
-    <w:lsdException w:name="toc 4" w:uiPriority="39"/>
-    <w:lsdException w:name="toc 5" w:uiPriority="39"/>
-    <w:lsdException w:name="toc 6" w:uiPriority="39"/>
-    <w:lsdException w:name="toc 7" w:uiPriority="39"/>
-    <w:lsdException w:name="toc 8" w:uiPriority="39"/>
-    <w:lsdException w:name="toc 9" w:uiPriority="39"/>
-    <w:lsdException w:name="caption" w:uiPriority="35" w:qFormat="1"/>
-    <w:lsdException w:name="Title" w:semiHidden="0" w:uiPriority="10" w:unhideWhenUsed="0" w:qFormat="1"/>
-    <w:lsdException w:name="Default Paragraph Font" w:uiPriority="1"/>
-    <w:lsdException w:name="Body Text" w:uiPriority="1" w:qFormat="1"/>
-    <w:lsdException w:name="Subtitle" w:uiPriority="11" w:unhideWhenUsed="0" w:qFormat="1"/>
-    <w:lsdException w:name="Body Text 2" w:uiPriority="1"/>
-    <w:lsdException w:name="Strong" w:semiHidden="0" w:uiPriority="22" w:unhideWhenUsed="0" w:qFormat="1"/>
-    <w:lsdException w:name="Emphasis" w:semiHidden="0" w:uiPriority="20" w:unhideWhenUsed="0" w:qFormat="1"/>
-    <w:lsdException w:name="Table Grid" w:semiHidden="0" w:uiPriority="59" w:unhideWhenUsed="0"/>
-    <w:lsdException w:name="Placeholder Text" w:unhideWhenUsed="0"/>
-    <w:lsdException w:name="No Spacing" w:semiHidden="0" w:uiPriority="1" w:unhideWhenUsed="0" w:qFormat="1"/>
-    <w:lsdException w:name="Light Shading" w:semiHidden="0" w:uiPriority="60" w:unhideWhenUsed="0"/>
-    <w:lsdException w:name="Light List" w:semiHidden="0" w:uiPriority="61" w:unhideWhenUsed="0"/>
-    <w:lsdException w:name="Light Grid" w:semiHidden="0" w:uiPriority="62" w:unhideWhenUsed="0"/>
-    <w:lsdException w:name="Medium Shading 1" w:semiHidden="0" w:uiPriority="63" w:unhideWhenUsed="0"/>
-    <w:lsdException w:name="Medium Shading 2" w:semiHidden="0" w:uiPriority="64" w:unhideWhenUsed="0"/>
-    <w:lsdException w:name="Medium List 1" w:semiHidden="0" w:uiPriority="65" w:unhideWhenUsed="0"/>
-    <w:lsdException w:name="Medium List 2" w:semiHidden="0" w:uiPriority="66" w:unhideWhenUsed="0"/>
-    <w:lsdException w:name="Medium Grid 1" w:semiHidden="0" w:uiPriority="67" w:unhideWhenUsed="0"/>
-    <w:lsdException w:name="Medium Grid 2" w:semiHidden="0" w:uiPriority="68" w:unhideWhenUsed="0"/>
-    <w:lsdException w:name="Medium Grid 3" w:semiHidden="0" w:uiPriority="69" w:unhideWhenUsed="0"/>
-    <w:lsdException w:name="Dark List" w:semiHidden="0" w:uiPriority="70" w:unhideWhenUsed="0"/>
-    <w:lsdException w:name="Colorful Shading" w:semiHidden="0" w:uiPriority="71" w:unhideWhenUsed="0"/>
-    <w:lsdException w:name="Colorful List" w:semiHidden="0" w:uiPriority="72" w:unhideWhenUsed="0"/>
-    <w:lsdException w:name="Colorful Grid" w:semiHidden="0" w:uiPriority="73" w:unhideWhenUsed="0"/>
-    <w:lsdException w:name="Light Shading Accent 1" w:semiHidden="0" w:uiPriority="60" w:unhideWhenUsed="0"/>
-    <w:lsdException w:name="Light List Accent 1" w:semiHidden="0" w:uiPriority="61" w:unhideWhenUsed="0"/>
-    <w:lsdException w:name="Light Grid Accent 1" w:semiHidden="0" w:uiPriority="62" w:unhideWhenUsed="0"/>
-    <w:lsdException w:name="Medium Shading 1 Accent 1" w:semiHidden="0" w:uiPriority="63" w:unhideWhenUsed="0"/>
-    <w:lsdException w:name="Medium Shading 2 Accent 1" w:semiHidden="0" w:uiPriority="64" w:unhideWhenUsed="0"/>
-    <w:lsdException w:name="Medium List 1 Accent 1" w:semiHidden="0" w:uiPriority="65" w:unhideWhenUsed="0"/>
-    <w:lsdException w:name="Revision" w:unhideWhenUsed="0"/>
-    <w:lsdException w:name="List Paragraph" w:semiHidden="0" w:uiPriority="1" w:unhideWhenUsed="0" w:qFormat="1"/>
-    <w:lsdException w:name="Quote" w:semiHidden="0" w:uiPriority="29" w:unhideWhenUsed="0" w:qFormat="1"/>
-    <w:lsdException w:name="Intense Quote" w:semiHidden="0" w:uiPriority="30" w:unhideWhenUsed="0" w:qFormat="1"/>
-    <w:lsdException w:name="Medium List 2 Accent 1" w:semiHidden="0" w:uiPriority="66" w:unhideWhenUsed="0"/>
-    <w:lsdException w:name="Medium Grid 1 Accent 1" w:semiHidden="0" w:uiPriority="67" w:unhideWhenUsed="0"/>
-    <w:lsdException w:name="Medium Grid 2 Accent 1" w:semiHidden="0" w:uiPriority="68" w:unhideWhenUsed="0"/>
-    <w:lsdException w:name="Medium Grid 3 Accent 1" w:semiHidden="0" w:uiPriority="69" w:unhideWhenUsed="0"/>
-    <w:lsdException w:name="Dark List Accent 1" w:semiHidden="0" w:uiPriority="70" w:unhideWhenUsed="0"/>
-    <w:lsdException w:name="Colorful Shading Accent 1" w:semiHidden="0" w:uiPriority="71" w:unhideWhenUsed="0"/>
-    <w:lsdException w:name="Colorful List Accent 1" w:semiHidden="0" w:uiPriority="72" w:unhideWhenUsed="0"/>
-    <w:lsdException w:name="Colorful Grid Accent 1" w:semiHidden="0" w:uiPriority="73" w:unhideWhenUsed="0"/>
-    <w:lsdException w:name="Light Shading Accent 2" w:semiHidden="0" w:uiPriority="60" w:unhideWhenUsed="0"/>
-    <w:lsdException w:name="Light List Accent 2" w:semiHidden="0" w:uiPriority="61" w:unhideWhenUsed="0"/>
-    <w:lsdException w:name="Light Grid Accent 2" w:semiHidden="0" w:uiPriority="62" w:unhideWhenUsed="0"/>
-    <w:lsdException w:name="Medium Shading 1 Accent 2" w:semiHidden="0" w:uiPriority="63" w:unhideWhenUsed="0"/>
-    <w:lsdException w:name="Medium Shading 2 Accent 2" w:semiHidden="0" w:uiPriority="64" w:unhideWhenUsed="0"/>
-    <w:lsdException w:name="Medium List 1 Accent 2" w:semiHidden="0" w:uiPriority="65" w:unhideWhenUsed="0"/>
-    <w:lsdException w:name="Medium List 2 Accent 2" w:semiHidden="0" w:uiPriority="66" w:unhideWhenUsed="0"/>
-    <w:lsdException w:name="Medium Grid 1 Accent 2" w:semiHidden="0" w:uiPriority="67" w:unhideWhenUsed="0"/>
-    <w:lsdException w:name="Medium Grid 2 Accent 2" w:semiHidden="0" w:uiPriority="68" w:unhideWhenUsed="0"/>
-    <w:lsdException w:name="Medium Grid 3 Accent 2" w:semiHidden="0" w:uiPriority="69" w:unhideWhenUsed="0"/>
-    <w:lsdException w:name="Dark List Accent 2" w:semiHidden="0" w:uiPriority="70" w:unhideWhenUsed="0"/>
-    <w:lsdException w:name="Colorful Shading Accent 2" w:semiHidden="0" w:uiPriority="71" w:unhideWhenUsed="0"/>
-    <w:lsdException w:name="Colorful List Accent 2" w:semiHidden="0" w:uiPriority="72" w:unhideWhenUsed="0"/>
-    <w:lsdException w:name="Colorful Grid Accent 2" w:semiHidden="0" w:uiPriority="73" w:unhideWhenUsed="0"/>
-    <w:lsdException w:name="Light Shading Accent 3" w:semiHidden="0" w:uiPriority="60" w:unhideWhenUsed="0"/>
-    <w:lsdException w:name="Light List Accent 3" w:semiHidden="0" w:uiPriority="61" w:unhideWhenUsed="0"/>
-    <w:lsdException w:name="Light Grid Accent 3" w:semiHidden="0" w:uiPriority="62" w:unhideWhenUsed="0"/>
-    <w:lsdException w:name="Medium Shading 1 Accent 3" w:semiHidden="0" w:uiPriority="63" w:unhideWhenUsed="0"/>
-    <w:lsdException w:name="Medium Shading 2 Accent 3" w:semiHidden="0" w:uiPriority="64" w:unhideWhenUsed="0"/>
-    <w:lsdException w:name="Medium List 1 Accent 3" w:semiHidden="0" w:uiPriority="65" w:unhideWhenUsed="0"/>
-    <w:lsdException w:name="Medium List 2 Accent 3" w:semiHidden="0" w:uiPriority="66" w:unhideWhenUsed="0"/>
-    <w:lsdException w:name="Medium Grid 1 Accent 3" w:semiHidden="0" w:uiPriority="67" w:unhideWhenUsed="0"/>
-    <w:lsdException w:name="Medium Grid 2 Accent 3" w:semiHidden="0" w:uiPriority="68" w:unhideWhenUsed="0"/>
-    <w:lsdException w:name="Medium Grid 3 Accent 3" w:semiHidden="0" w:uiPriority="69" w:unhideWhenUsed="0"/>
-    <w:lsdException w:name="Dark List Accent 3" w:semiHidden="0" w:uiPriority="70" w:unhideWhenUsed="0"/>
-    <w:lsdException w:name="Colorful Shading Accent 3" w:semiHidden="0" w:uiPriority="71" w:unhideWhenUsed="0"/>
-    <w:lsdException w:name="Colorful List Accent 3" w:semiHidden="0" w:uiPriority="72" w:unhideWhenUsed="0"/>
-    <w:lsdException w:name="Colorful Grid Accent 3" w:semiHidden="0" w:uiPriority="73" w:unhideWhenUsed="0"/>
-    <w:lsdException w:name="Light Shading Accent 4" w:semiHidden="0" w:uiPriority="60" w:unhideWhenUsed="0"/>
-    <w:lsdException w:name="Light List Accent 4" w:semiHidden="0" w:uiPriority="61" w:unhideWhenUsed="0"/>
-    <w:lsdException w:name="Light Grid Accent 4" w:semiHidden="0" w:uiPriority="62" w:unhideWhenUsed="0"/>
-    <w:lsdException w:name="Medium Shading 1 Accent 4" w:semiHidden="0" w:uiPriority="63" w:unhideWhenUsed="0"/>
-    <w:lsdException w:name="Medium Shading 2 Accent 4" w:semiHidden="0" w:uiPriority="64" w:unhideWhenUsed="0"/>
-    <w:lsdException w:name="Medium List 1 Accent 4" w:semiHidden="0" w:uiPriority="65" w:unhideWhenUsed="0"/>
-    <w:lsdException w:name="Medium List 2 Accent 4" w:semiHidden="0" w:uiPriority="66" w:unhideWhenUsed="0"/>
-    <w:lsdException w:name="Medium Grid 1 Accent 4" w:semiHidden="0" w:uiPriority="67" w:unhideWhenUsed="0"/>
-    <w:lsdException w:name="Medium Grid 2 Accent 4" w:semiHidden="0" w:uiPriority="68" w:unhideWhenUsed="0"/>
-    <w:lsdException w:name="Medium Grid 3 Accent 4" w:semiHidden="0" w:uiPriority="69" w:unhideWhenUsed="0"/>
-    <w:lsdException w:name="Dark List Accent 4" w:semiHidden="0" w:uiPriority="70" w:unhideWhenUsed="0"/>
-    <w:lsdException w:name="Colorful Shading Accent 4" w:semiHidden="0" w:uiPriority="71" w:unhideWhenUsed="0"/>
-    <w:lsdException w:name="Colorful List Accent 4" w:semiHidden="0" w:uiPriority="72" w:unhideWhenUsed="0"/>
-    <w:lsdException w:name="Colorful Grid Accent 4" w:semiHidden="0" w:uiPriority="73" w:unhideWhenUsed="0"/>
-    <w:lsdException w:name="Light Shading Accent 5" w:semiHidden="0" w:uiPriority="60" w:unhideWhenUsed="0"/>
-    <w:lsdException w:name="Light List Accent 5" w:semiHidden="0" w:uiPriority="61" w:unhideWhenUsed="0"/>
-    <w:lsdException w:name="Light Grid Accent 5" w:semiHidden="0" w:uiPriority="62" w:unhideWhenUsed="0"/>
-    <w:lsdException w:name="Medium Shading 1 Accent 5" w:semiHidden="0" w:uiPriority="63" w:unhideWhenUsed="0"/>
-    <w:lsdException w:name="Medium Shading 2 Accent 5" w:semiHidden="0" w:uiPriority="64" w:unhideWhenUsed="0"/>
-    <w:lsdException w:name="Medium List 1 Accent 5" w:semiHidden="0" w:uiPriority="65" w:unhideWhenUsed="0"/>
-    <w:lsdException w:name="Medium List 2 Accent 5" w:semiHidden="0" w:uiPriority="66" w:unhideWhenUsed="0"/>
-    <w:lsdException w:name="Medium Grid 1 Accent 5" w:semiHidden="0" w:uiPriority="67" w:unhideWhenUsed="0"/>
-    <w:lsdException w:name="Medium Grid 2 Accent 5" w:semiHidden="0" w:uiPriority="68" w:unhideWhenUsed="0"/>
-    <w:lsdException w:name="Medium Grid 3 Accent 5" w:semiHidden="0" w:uiPriority="69" w:unhideWhenUsed="0"/>
-    <w:lsdException w:name="Dark List Accent 5" w:semiHidden="0" w:uiPriority="70" w:unhideWhenUsed="0"/>
-    <w:lsdException w:name="Colorful Shading Accent 5" w:semiHidden="0" w:uiPriority="71" w:unhideWhenUsed="0"/>
-    <w:lsdException w:name="Colorful List Accent 5" w:semiHidden="0" w:uiPriority="72" w:unhideWhenUsed="0"/>
-    <w:lsdException w:name="Colorful Grid Accent 5" w:semiHidden="0" w:uiPriority="73" w:unhideWhenUsed="0"/>
-    <w:lsdException w:name="Light Shading Accent 6" w:semiHidden="0" w:uiPriority="60" w:unhideWhenUsed="0"/>
-    <w:lsdException w:name="Light List Accent 6" w:semiHidden="0" w:uiPriority="61" w:unhideWhenUsed="0"/>
-    <w:lsdException w:name="Light Grid Accent 6" w:semiHidden="0" w:uiPriority="62" w:unhideWhenUsed="0"/>
-    <w:lsdException w:name="Medium Shading 1 Accent 6" w:semiHidden="0" w:uiPriority="63" w:unhideWhenUsed="0"/>
-    <w:lsdException w:name="Medium Shading 2 Accent 6" w:semiHidden="0" w:uiPriority="64" w:unhideWhenUsed="0"/>
-    <w:lsdException w:name="Medium List 1 Accent 6" w:semiHidden="0" w:uiPriority="65" w:unhideWhenUsed="0"/>
-    <w:lsdException w:name="Medium List 2 Accent 6" w:semiHidden="0" w:uiPriority="66" w:unhideWhenUsed="0"/>
-    <w:lsdException w:name="Medium Grid 1 Accent 6" w:semiHidden="0" w:uiPriority="67" w:unhideWhenUsed="0"/>
-    <w:lsdException w:name="Medium Grid 2 Accent 6" w:semiHidden="0" w:uiPriority="68" w:unhideWhenUsed="0"/>
-    <w:lsdException w:name="Medium Grid 3 Accent 6" w:semiHidden="0" w:uiPriority="69" w:unhideWhenUsed="0"/>
-    <w:lsdException w:name="Dark List Accent 6" w:semiHidden="0" w:uiPriority="70" w:unhideWhenUsed="0"/>
-    <w:lsdException w:name="Colorful Shading Accent 6" w:semiHidden="0" w:uiPriority="71" w:unhideWhenUsed="0"/>
-    <w:lsdException w:name="Colorful List Accent 6" w:semiHidden="0" w:uiPriority="72" w:unhideWhenUsed="0"/>
-    <w:lsdException w:name="Colorful Grid Accent 6" w:semiHidden="0" w:uiPriority="73" w:unhideWhenUsed="0"/>
-    <w:lsdException w:name="Subtle Emphasis" w:semiHidden="0" w:uiPriority="19" w:unhideWhenUsed="0" w:qFormat="1"/>
-    <w:lsdException w:name="Intense Emphasis" w:semiHidden="0" w:uiPriority="21" w:unhideWhenUsed="0" w:qFormat="1"/>
-    <w:lsdException w:name="Subtle Reference" w:semiHidden="0" w:uiPriority="31" w:unhideWhenUsed="0" w:qFormat="1"/>
-    <w:lsdException w:name="Intense Reference" w:semiHidden="0" w:uiPriority="32" w:unhideWhenUsed="0" w:qFormat="1"/>
-    <w:lsdException w:name="Book Title" w:semiHidden="0" w:uiPriority="33" w:unhideWhenUsed="0" w:qFormat="1"/>
-    <w:lsdException w:name="Bibliography" w:uiPriority="37"/>
-    <w:lsdException w:name="TOC Heading" w:uiPriority="39" w:qFormat="1"/>
-  </w:latentStyles>
-  <w:style w:type="paragraph" w:default="1" w:styleId="a">
-    <w:name w:val="Normal"/>
-    <w:uiPriority w:val="1"/>
-    <w:qFormat/>
-    <w:rsid w:val="00BA0057"/>
-    <w:pPr>
-      <w:widowControl w:val="0"/>
-    </w:pPr>
-  </w:style>
-  <w:style w:type="paragraph" w:styleId="1">
-    <w:name w:val="heading 1"/>
-    <w:basedOn w:val="a"/>
-    <w:link w:val="10"/>
-    <w:uiPriority w:val="1"/>
-    <w:qFormat/>
-    <w:rsid w:val="00752B5D"/>
-    <w:pPr>
-      <w:spacing w:beforeLines="100" w:before="240"/>
-      <w:ind w:left="561"/>
-      <w:outlineLvl w:val="0"/>
-    </w:pPr>
-    <w:rPr>
-      <w:rFonts w:ascii="Calibri" w:eastAsia="ＭＳ ゴシック" w:hAnsi="Calibri" w:cs="Cambria"/>
-      <w:b/>
-      <w:bCs/>
-      <w:color w:val="365F91"/>
-      <w:kern w:val="0"/>
-      <w:sz w:val="28"/>
-      <w:szCs w:val="28"/>
-      <w:shd w:val="clear" w:color="auto" w:fill="FDFDFD"/>
-    </w:rPr>
-  </w:style>
-  <w:style w:type="paragraph" w:styleId="20">
-    <w:name w:val="heading 2"/>
-    <w:basedOn w:val="a"/>
-    <w:link w:val="21"/>
-    <w:uiPriority w:val="1"/>
-    <w:qFormat/>
-    <w:rsid w:val="00552CC0"/>
-    <w:pPr>
-      <w:spacing w:beforeLines="100" w:before="240"/>
-      <w:ind w:left="561"/>
-      <w:outlineLvl w:val="1"/>
-    </w:pPr>
-    <w:rPr>
-      <w:rFonts w:ascii="Cambria" w:eastAsia="ＭＳ 明朝" w:hAnsi="Cambria" w:cs="Calibri"/>
-      <w:b/>
-      <w:color w:val="4F81BC"/>
-      <w:kern w:val="0"/>
-      <w:sz w:val="24"/>
-      <w:szCs w:val="22"/>
-    </w:rPr>
-  </w:style>
-  <w:style w:type="paragraph" w:styleId="3">
-    <w:name w:val="heading 3"/>
-    <w:basedOn w:val="a"/>
-    <w:link w:val="30"/>
-    <w:uiPriority w:val="1"/>
-    <w:qFormat/>
-    <w:rsid w:val="00BA0057"/>
-    <w:pPr>
-      <w:ind w:left="1280" w:hanging="360"/>
-      <w:outlineLvl w:val="2"/>
-    </w:pPr>
-    <w:rPr>
-      <w:b/>
-      <w:bCs/>
-    </w:rPr>
-  </w:style>
-  <w:style w:type="paragraph" w:styleId="4">
-    <w:name w:val="heading 4"/>
-    <w:basedOn w:val="3"/>
-    <w:next w:val="a"/>
-    <w:link w:val="40"/>
-    <w:uiPriority w:val="1"/>
-    <w:qFormat/>
-    <w:rsid w:val="00BA0057"/>
-    <w:pPr>
-      <w:spacing w:beforeLines="100" w:before="240"/>
-      <w:ind w:left="1281" w:firstLine="0"/>
-      <w:outlineLvl w:val="3"/>
-    </w:pPr>
-  </w:style>
-  <w:style w:type="character" w:default="1" w:styleId="a0">
-    <w:name w:val="Default Paragraph Font"/>
-    <w:uiPriority w:val="1"/>
-    <w:semiHidden/>
-    <w:unhideWhenUsed/>
-  </w:style>
-  <w:style w:type="table" w:default="1" w:styleId="a1">
-    <w:name w:val="Normal Table"/>
-    <w:uiPriority w:val="99"/>
-    <w:semiHidden/>
-    <w:unhideWhenUsed/>
-    <w:tblPr>
-      <w:tblInd w:w="0" w:type="dxa"/>
-      <w:tblCellMar>
-        <w:top w:w="0" w:type="dxa"/>
-        <w:left w:w="108" w:type="dxa"/>
-        <w:bottom w:w="0" w:type="dxa"/>
-        <w:right w:w="108" w:type="dxa"/>
-      </w:tblCellMar>
-    </w:tblPr>
-  </w:style>
-  <w:style w:type="numbering" w:default="1" w:styleId="a2">
-    <w:name w:val="No List"/>
-    <w:uiPriority w:val="99"/>
-    <w:semiHidden/>
-    <w:unhideWhenUsed/>
-  </w:style>
-  <w:style w:type="character" w:customStyle="1" w:styleId="10">
-    <w:name w:val="見出し 1 (文字)"/>
-    <w:basedOn w:val="a0"/>
-    <w:link w:val="1"/>
-    <w:uiPriority w:val="1"/>
-    <w:rsid w:val="00752B5D"/>
-    <w:rPr>
-      <w:rFonts w:ascii="Calibri" w:eastAsia="ＭＳ ゴシック" w:hAnsi="Calibri" w:cs="Cambria"/>
-      <w:b/>
-      <w:bCs/>
-      <w:color w:val="365F91"/>
-      <w:kern w:val="0"/>
-      <w:sz w:val="28"/>
-      <w:szCs w:val="28"/>
-    </w:rPr>
-  </w:style>
-  <w:style w:type="character" w:customStyle="1" w:styleId="21">
-    <w:name w:val="見出し 2 (文字)"/>
-    <w:basedOn w:val="a0"/>
-    <w:link w:val="20"/>
-    <w:uiPriority w:val="1"/>
-    <w:rsid w:val="00552CC0"/>
-    <w:rPr>
-      <w:rFonts w:ascii="Cambria" w:eastAsia="ＭＳ 明朝" w:hAnsi="Cambria" w:cs="Calibri"/>
-      <w:b/>
-      <w:color w:val="4F81BC"/>
-      <w:kern w:val="0"/>
-      <w:sz w:val="24"/>
-      <w:szCs w:val="22"/>
-    </w:rPr>
-  </w:style>
-  <w:style w:type="character" w:customStyle="1" w:styleId="30">
-    <w:name w:val="見出し 3 (文字)"/>
-    <w:basedOn w:val="a0"/>
-    <w:link w:val="3"/>
-    <w:uiPriority w:val="1"/>
-    <w:rsid w:val="00BA0057"/>
-    <w:rPr>
-      <w:rFonts w:ascii="Calibri" w:eastAsia="Calibri" w:hAnsi="Calibri" w:cs="Calibri"/>
-      <w:b/>
-      <w:bCs/>
-      <w:kern w:val="0"/>
-      <w:sz w:val="22"/>
-      <w:lang w:eastAsia="en-US"/>
-    </w:rPr>
-  </w:style>
-  <w:style w:type="character" w:customStyle="1" w:styleId="40">
-    <w:name w:val="見出し 4 (文字)"/>
-    <w:basedOn w:val="a0"/>
-    <w:link w:val="4"/>
-    <w:uiPriority w:val="1"/>
-    <w:rsid w:val="00BA0057"/>
-    <w:rPr>
-      <w:rFonts w:ascii="Calibri" w:eastAsia="Calibri" w:hAnsi="Calibri" w:cs="Calibri"/>
-      <w:b/>
-      <w:bCs/>
-      <w:kern w:val="0"/>
-      <w:sz w:val="22"/>
-      <w:lang w:eastAsia="en-US"/>
-    </w:rPr>
-  </w:style>
-  <w:style w:type="paragraph" w:styleId="11">
-    <w:name w:val="toc 1"/>
-    <w:basedOn w:val="a"/>
-    <w:uiPriority w:val="39"/>
-    <w:qFormat/>
-    <w:rsid w:val="005619C3"/>
-    <w:pPr>
-      <w:spacing w:before="144"/>
-      <w:ind w:left="565"/>
-    </w:pPr>
-    <w:rPr>
-      <w:rFonts w:ascii="Calibri" w:eastAsia="Calibri" w:hAnsi="Calibri"/>
-      <w:b/>
-      <w:bCs/>
-      <w:sz w:val="24"/>
-      <w:szCs w:val="24"/>
-    </w:rPr>
-  </w:style>
-  <w:style w:type="paragraph" w:styleId="22">
-    <w:name w:val="toc 2"/>
-    <w:basedOn w:val="a"/>
-    <w:uiPriority w:val="39"/>
-    <w:qFormat/>
-    <w:rsid w:val="005619C3"/>
-    <w:pPr>
-      <w:spacing w:before="139"/>
-      <w:ind w:left="781"/>
-    </w:pPr>
-    <w:rPr>
-      <w:rFonts w:eastAsia="Calibri"/>
-    </w:rPr>
-  </w:style>
-  <w:style w:type="paragraph" w:styleId="a3">
-    <w:name w:val="Body Text"/>
-    <w:basedOn w:val="a"/>
-    <w:link w:val="a4"/>
-    <w:uiPriority w:val="1"/>
-    <w:qFormat/>
-    <w:rsid w:val="00BA0057"/>
-  </w:style>
-  <w:style w:type="character" w:customStyle="1" w:styleId="a4">
-    <w:name w:val="本文 (文字)"/>
-    <w:basedOn w:val="a0"/>
-    <w:link w:val="a3"/>
-    <w:uiPriority w:val="1"/>
-    <w:rsid w:val="00BA0057"/>
-    <w:rPr>
-      <w:rFonts w:ascii="Calibri" w:eastAsia="Calibri" w:hAnsi="Calibri" w:cs="Calibri"/>
-      <w:kern w:val="0"/>
-      <w:sz w:val="22"/>
-      <w:lang w:eastAsia="en-US"/>
-    </w:rPr>
-  </w:style>
-  <w:style w:type="paragraph" w:styleId="a5">
-    <w:name w:val="List Paragraph"/>
-    <w:basedOn w:val="a"/>
-    <w:uiPriority w:val="1"/>
-    <w:qFormat/>
-    <w:rsid w:val="00BA0057"/>
-    <w:pPr>
-      <w:ind w:left="1640" w:hanging="360"/>
-    </w:pPr>
-  </w:style>
-  <w:style w:type="paragraph" w:styleId="2">
-    <w:name w:val="Body Text 2"/>
-    <w:basedOn w:val="a5"/>
-    <w:link w:val="23"/>
-    <w:uiPriority w:val="1"/>
-    <w:rsid w:val="00BA0057"/>
-    <w:pPr>
-      <w:numPr>
-        <w:ilvl w:val="1"/>
-        <w:numId w:val="5"/>
-      </w:numPr>
-    </w:pPr>
-  </w:style>
-  <w:style w:type="character" w:customStyle="1" w:styleId="23">
-    <w:name w:val="本文 2 (文字)"/>
-    <w:basedOn w:val="a0"/>
-    <w:link w:val="2"/>
-    <w:uiPriority w:val="1"/>
-    <w:rsid w:val="00BA0057"/>
-    <w:rPr>
-      <w:rFonts w:ascii="Calibri" w:eastAsia="Calibri" w:hAnsi="Calibri" w:cs="Calibri"/>
-      <w:kern w:val="0"/>
-      <w:sz w:val="22"/>
-      <w:lang w:eastAsia="en-US"/>
-    </w:rPr>
-  </w:style>
-  <w:style w:type="character" w:styleId="a6">
-    <w:name w:val="Hyperlink"/>
-    <w:basedOn w:val="a0"/>
-    <w:uiPriority w:val="99"/>
-    <w:rsid w:val="00BA0057"/>
-    <w:rPr>
-      <w:color w:val="0000FF" w:themeColor="hyperlink"/>
-      <w:u w:val="single"/>
-    </w:rPr>
-  </w:style>
-  <w:style w:type="paragraph" w:styleId="a7">
-    <w:name w:val="footnote text"/>
-    <w:basedOn w:val="a"/>
-    <w:link w:val="a8"/>
-    <w:uiPriority w:val="99"/>
-    <w:semiHidden/>
-    <w:rsid w:val="00BA0057"/>
-    <w:pPr>
-      <w:snapToGrid w:val="0"/>
-    </w:pPr>
-  </w:style>
-  <w:style w:type="character" w:customStyle="1" w:styleId="a8">
-    <w:name w:val="脚注文字列 (文字)"/>
-    <w:basedOn w:val="a0"/>
-    <w:link w:val="a7"/>
-    <w:uiPriority w:val="99"/>
-    <w:semiHidden/>
-    <w:rsid w:val="00BA0057"/>
-    <w:rPr>
-      <w:rFonts w:ascii="Calibri" w:eastAsia="Calibri" w:hAnsi="Calibri" w:cs="Calibri"/>
-      <w:kern w:val="0"/>
-      <w:sz w:val="22"/>
-      <w:lang w:eastAsia="en-US"/>
-    </w:rPr>
-  </w:style>
-  <w:style w:type="character" w:styleId="a9">
-    <w:name w:val="footnote reference"/>
-    <w:basedOn w:val="a0"/>
-    <w:uiPriority w:val="99"/>
-    <w:semiHidden/>
-    <w:rsid w:val="00BA0057"/>
-    <w:rPr>
-      <w:vertAlign w:val="superscript"/>
-    </w:rPr>
-  </w:style>
-  <w:style w:type="paragraph" w:styleId="aa">
-    <w:name w:val="Balloon Text"/>
-    <w:basedOn w:val="a"/>
-    <w:link w:val="ab"/>
-    <w:uiPriority w:val="99"/>
-    <w:semiHidden/>
-    <w:unhideWhenUsed/>
-    <w:rsid w:val="00BA0057"/>
-    <w:rPr>
-      <w:rFonts w:asciiTheme="majorHAnsi" w:eastAsiaTheme="majorEastAsia" w:hAnsiTheme="majorHAnsi" w:cstheme="majorBidi"/>
-      <w:sz w:val="18"/>
-      <w:szCs w:val="18"/>
-    </w:rPr>
-  </w:style>
-  <w:style w:type="character" w:customStyle="1" w:styleId="ab">
-    <w:name w:val="吹き出し (文字)"/>
-    <w:basedOn w:val="a0"/>
-    <w:link w:val="aa"/>
-    <w:uiPriority w:val="99"/>
-    <w:semiHidden/>
-    <w:rsid w:val="00BA0057"/>
-    <w:rPr>
-      <w:rFonts w:asciiTheme="majorHAnsi" w:eastAsiaTheme="majorEastAsia" w:hAnsiTheme="majorHAnsi" w:cstheme="majorBidi"/>
-      <w:kern w:val="0"/>
-      <w:sz w:val="18"/>
-      <w:szCs w:val="18"/>
-      <w:lang w:eastAsia="en-US"/>
-    </w:rPr>
-  </w:style>
-  <w:style w:type="paragraph" w:styleId="ac">
-    <w:name w:val="TOC Heading"/>
-    <w:basedOn w:val="1"/>
-    <w:next w:val="a"/>
-    <w:uiPriority w:val="39"/>
-    <w:semiHidden/>
-    <w:unhideWhenUsed/>
-    <w:qFormat/>
-    <w:rsid w:val="00BA0057"/>
-    <w:pPr>
-      <w:keepNext/>
-      <w:keepLines/>
-      <w:widowControl/>
-      <w:spacing w:before="480" w:line="276" w:lineRule="auto"/>
-      <w:ind w:left="0"/>
-      <w:outlineLvl w:val="9"/>
-    </w:pPr>
-    <w:rPr>
-      <w:rFonts w:asciiTheme="majorHAnsi" w:eastAsiaTheme="majorEastAsia" w:hAnsiTheme="majorHAnsi" w:cstheme="majorBidi"/>
-      <w:color w:val="365F91" w:themeColor="accent1" w:themeShade="BF"/>
-    </w:rPr>
-  </w:style>
-  <w:style w:type="paragraph" w:styleId="31">
-    <w:name w:val="toc 3"/>
-    <w:basedOn w:val="a"/>
-    <w:next w:val="a"/>
-    <w:autoRedefine/>
-    <w:uiPriority w:val="39"/>
-    <w:unhideWhenUsed/>
-    <w:rsid w:val="00BA0057"/>
-    <w:pPr>
-      <w:ind w:leftChars="200" w:left="420"/>
-    </w:pPr>
-  </w:style>
-  <w:style w:type="paragraph" w:styleId="ad">
-    <w:name w:val="header"/>
-    <w:basedOn w:val="a"/>
-    <w:link w:val="ae"/>
-    <w:uiPriority w:val="99"/>
-    <w:unhideWhenUsed/>
-    <w:rsid w:val="00702B3C"/>
-    <w:pPr>
-      <w:tabs>
-        <w:tab w:val="center" w:pos="4252"/>
-        <w:tab w:val="right" w:pos="8504"/>
-      </w:tabs>
-      <w:snapToGrid w:val="0"/>
-    </w:pPr>
-  </w:style>
-  <w:style w:type="character" w:customStyle="1" w:styleId="ae">
-    <w:name w:val="ヘッダー (文字)"/>
-    <w:basedOn w:val="a0"/>
-    <w:link w:val="ad"/>
-    <w:uiPriority w:val="99"/>
-    <w:rsid w:val="00702B3C"/>
-  </w:style>
-  <w:style w:type="paragraph" w:styleId="af">
-    <w:name w:val="footer"/>
-    <w:basedOn w:val="a"/>
-    <w:link w:val="af0"/>
-    <w:uiPriority w:val="99"/>
-    <w:unhideWhenUsed/>
-    <w:rsid w:val="00702B3C"/>
-    <w:pPr>
-      <w:tabs>
-        <w:tab w:val="center" w:pos="4252"/>
-        <w:tab w:val="right" w:pos="8504"/>
-      </w:tabs>
-      <w:snapToGrid w:val="0"/>
-    </w:pPr>
-  </w:style>
-  <w:style w:type="character" w:customStyle="1" w:styleId="af0">
-    <w:name w:val="フッター (文字)"/>
-    <w:basedOn w:val="a0"/>
-    <w:link w:val="af"/>
-    <w:uiPriority w:val="99"/>
-    <w:rsid w:val="00702B3C"/>
-  </w:style>
-  <w:style w:type="character" w:styleId="af1">
-    <w:name w:val="FollowedHyperlink"/>
-    <w:basedOn w:val="a0"/>
-    <w:uiPriority w:val="99"/>
-    <w:semiHidden/>
-    <w:unhideWhenUsed/>
-    <w:rsid w:val="00F92F90"/>
-    <w:rPr>
-      <w:color w:val="800080" w:themeColor="followedHyperlink"/>
-      <w:u w:val="single"/>
-    </w:rPr>
-  </w:style>
-  <w:style w:type="character" w:styleId="af2">
-    <w:name w:val="annotation reference"/>
-    <w:basedOn w:val="a0"/>
-    <w:uiPriority w:val="99"/>
-    <w:semiHidden/>
-    <w:unhideWhenUsed/>
-    <w:rsid w:val="00061945"/>
-    <w:rPr>
-      <w:sz w:val="18"/>
-      <w:szCs w:val="18"/>
-    </w:rPr>
-  </w:style>
-  <w:style w:type="paragraph" w:styleId="af3">
-    <w:name w:val="annotation text"/>
-    <w:basedOn w:val="a"/>
-    <w:link w:val="af4"/>
-    <w:uiPriority w:val="99"/>
-    <w:unhideWhenUsed/>
-    <w:rsid w:val="00061945"/>
-  </w:style>
-  <w:style w:type="character" w:customStyle="1" w:styleId="af4">
-    <w:name w:val="コメント文字列 (文字)"/>
-    <w:basedOn w:val="a0"/>
-    <w:link w:val="af3"/>
-    <w:uiPriority w:val="99"/>
-    <w:rsid w:val="00061945"/>
-  </w:style>
-  <w:style w:type="paragraph" w:styleId="af5">
-    <w:name w:val="annotation subject"/>
-    <w:basedOn w:val="af3"/>
-    <w:next w:val="af3"/>
-    <w:link w:val="af6"/>
-    <w:uiPriority w:val="99"/>
-    <w:semiHidden/>
-    <w:unhideWhenUsed/>
-    <w:rsid w:val="00061945"/>
-    <w:rPr>
-      <w:b/>
-      <w:bCs/>
-    </w:rPr>
-  </w:style>
-  <w:style w:type="character" w:customStyle="1" w:styleId="af6">
-    <w:name w:val="コメント内容 (文字)"/>
-    <w:basedOn w:val="af4"/>
-    <w:link w:val="af5"/>
-    <w:uiPriority w:val="99"/>
-    <w:semiHidden/>
-    <w:rsid w:val="00061945"/>
-    <w:rPr>
-      <w:b/>
-      <w:bCs/>
-    </w:rPr>
-  </w:style>
-  <w:style w:type="paragraph" w:styleId="af7">
-    <w:name w:val="Revision"/>
-    <w:hidden/>
-    <w:uiPriority w:val="99"/>
-    <w:semiHidden/>
-    <w:rsid w:val="002B5BE2"/>
-  </w:style>
-</w:styles>
-</file>
-
-<file path=word/stylesWithEffects.xml><?xml version="1.0" encoding="utf-8"?>
-<w:styles xmlns:wpc="http://schemas.microsoft.com/office/word/2010/wordprocessingCanvas" xmlns:mc="http://schemas.openxmlformats.org/markup-compatibility/2006" xmlns:o="urn:schemas-microsoft-com:office:office" xmlns:r="http://schemas.openxmlformats.org/officeDocument/2006/relationships" xmlns:m="http://schemas.openxmlformats.org/officeDocument/2006/math" xmlns:v="urn:schemas-microsoft-com:vml" xmlns:wp14="http://schemas.microsoft.com/office/word/2010/wordprocessingDrawing" xmlns:wp="http://schemas.openxmlformats.org/drawingml/2006/wordprocessingDrawing" xmlns:w10="urn:schemas-microsoft-com:office:word" xmlns:w="http://schemas.openxmlformats.org/wordprocessingml/2006/main" xmlns:w14="http://schemas.microsoft.com/office/word/2010/wordml" xmlns:wpg="http://schemas.microsoft.com/office/word/2010/wordprocessingGroup" xmlns:wpi="http://schemas.microsoft.com/office/word/2010/wordprocessingInk" xmlns:wne="http://schemas.microsoft.com/office/word/2006/wordml" xmlns:wps="http://schemas.microsoft.com/office/word/2010/wordprocessingShape" mc:Ignorable="w14 wp14">
-  <w:docDefaults>
-    <w:rPrDefault>
-      <w:rPr>
-        <w:rFonts w:asciiTheme="minorHAnsi" w:eastAsiaTheme="minorEastAsia" w:hAnsiTheme="minorHAnsi" w:cstheme="minorBidi"/>
-        <w:kern w:val="2"/>
-        <w:sz w:val="21"/>
-        <w:szCs w:val="21"/>
-        <w:lang w:val="en-US" w:eastAsia="ja-JP" w:bidi="ar-SA"/>
-      </w:rPr>
-    </w:rPrDefault>
-    <w:pPrDefault/>
-  </w:docDefaults>
-  <w:latentStyles w:defLockedState="0" w:defUIPriority="99" w:defSemiHidden="1" w:defUnhideWhenUsed="1" w:defQFormat="0" w:count="267">
-    <w:lsdException w:name="Normal" w:semiHidden="0" w:uiPriority="1" w:unhideWhenUsed="0" w:qFormat="1"/>
-    <w:lsdException w:name="heading 1" w:semiHidden="0" w:uiPriority="1" w:unhideWhenUsed="0" w:qFormat="1"/>
-    <w:lsdException w:name="heading 2" w:uiPriority="1" w:qFormat="1"/>
-    <w:lsdException w:name="heading 3" w:uiPriority="1" w:qFormat="1"/>
-    <w:lsdException w:name="heading 4" w:uiPriority="1" w:qFormat="1"/>
-    <w:lsdException w:name="heading 5" w:uiPriority="9" w:qFormat="1"/>
-    <w:lsdException w:name="heading 6" w:uiPriority="9" w:qFormat="1"/>
-    <w:lsdException w:name="heading 7" w:uiPriority="9" w:qFormat="1"/>
-    <w:lsdException w:name="heading 8" w:uiPriority="9" w:qFormat="1"/>
-    <w:lsdException w:name="heading 9" w:uiPriority="9" w:qFormat="1"/>
-    <w:lsdException w:name="toc 1" w:uiPriority="39" w:qFormat="1"/>
-    <w:lsdException w:name="toc 2" w:uiPriority="39" w:qFormat="1"/>
-    <w:lsdException w:name="toc 3" w:uiPriority="39"/>
-    <w:lsdException w:name="toc 4" w:uiPriority="39"/>
-    <w:lsdException w:name="toc 5" w:uiPriority="39"/>
-    <w:lsdException w:name="toc 6" w:uiPriority="39"/>
-    <w:lsdException w:name="toc 7" w:uiPriority="39"/>
-    <w:lsdException w:name="toc 8" w:uiPriority="39"/>
-    <w:lsdException w:name="toc 9" w:uiPriority="39"/>
-    <w:lsdException w:name="caption" w:uiPriority="35" w:qFormat="1"/>
-    <w:lsdException w:name="Title" w:semiHidden="0" w:uiPriority="10" w:unhideWhenUsed="0" w:qFormat="1"/>
-    <w:lsdException w:name="Default Paragraph Font" w:uiPriority="1"/>
-    <w:lsdException w:name="Body Text" w:uiPriority="1" w:qFormat="1"/>
-    <w:lsdException w:name="Subtitle" w:uiPriority="11" w:unhideWhenUsed="0" w:qFormat="1"/>
-    <w:lsdException w:name="Body Text 2" w:uiPriority="1"/>
-    <w:lsdException w:name="Strong" w:semiHidden="0" w:uiPriority="22" w:unhideWhenUsed="0" w:qFormat="1"/>
-    <w:lsdException w:name="Emphasis" w:semiHidden="0" w:uiPriority="20" w:unhideWhenUsed="0" w:qFormat="1"/>
-    <w:lsdException w:name="Table Grid" w:semiHidden="0" w:uiPriority="59" w:unhideWhenUsed="0"/>
-    <w:lsdException w:name="Placeholder Text" w:unhideWhenUsed="0"/>
-    <w:lsdException w:name="No Spacing" w:semiHidden="0" w:uiPriority="1" w:unhideWhenUsed="0" w:qFormat="1"/>
-    <w:lsdException w:name="Light Shading" w:semiHidden="0" w:uiPriority="60" w:unhideWhenUsed="0"/>
-    <w:lsdException w:name="Light List" w:semiHidden="0" w:uiPriority="61" w:unhideWhenUsed="0"/>
-    <w:lsdException w:name="Light Grid" w:semiHidden="0" w:uiPriority="62" w:unhideWhenUsed="0"/>
-    <w:lsdException w:name="Medium Shading 1" w:semiHidden="0" w:uiPriority="63" w:unhideWhenUsed="0"/>
-    <w:lsdException w:name="Medium Shading 2" w:semiHidden="0" w:uiPriority="64" w:unhideWhenUsed="0"/>
-    <w:lsdException w:name="Medium List 1" w:semiHidden="0" w:uiPriority="65" w:unhideWhenUsed="0"/>
-    <w:lsdException w:name="Medium List 2" w:semiHidden="0" w:uiPriority="66" w:unhideWhenUsed="0"/>
-    <w:lsdException w:name="Medium Grid 1" w:semiHidden="0" w:uiPriority="67" w:unhideWhenUsed="0"/>
-    <w:lsdException w:name="Medium Grid 2" w:semiHidden="0" w:uiPriority="68" w:unhideWhenUsed="0"/>
-    <w:lsdException w:name="Medium Grid 3" w:semiHidden="0" w:uiPriority="69" w:unhideWhenUsed="0"/>
-    <w:lsdException w:name="Dark List" w:semiHidden="0" w:uiPriority="70" w:unhideWhenUsed="0"/>
-    <w:lsdException w:name="Colorful Shading" w:semiHidden="0" w:uiPriority="71" w:unhideWhenUsed="0"/>
-    <w:lsdException w:name="Colorful List" w:semiHidden="0" w:uiPriority="72" w:unhideWhenUsed="0"/>
-    <w:lsdException w:name="Colorful Grid" w:semiHidden="0" w:uiPriority="73" w:unhideWhenUsed="0"/>
-    <w:lsdException w:name="Light Shading Accent 1" w:semiHidden="0" w:uiPriority="60" w:unhideWhenUsed="0"/>
-    <w:lsdException w:name="Light List Accent 1" w:semiHidden="0" w:uiPriority="61" w:unhideWhenUsed="0"/>
-    <w:lsdException w:name="Light Grid Accent 1" w:semiHidden="0" w:uiPriority="62" w:unhideWhenUsed="0"/>
-    <w:lsdException w:name="Medium Shading 1 Accent 1" w:semiHidden="0" w:uiPriority="63" w:unhideWhenUsed="0"/>
-    <w:lsdException w:name="Medium Shading 2 Accent 1" w:semiHidden="0" w:uiPriority="64" w:unhideWhenUsed="0"/>
-    <w:lsdException w:name="Medium List 1 Accent 1" w:semiHidden="0" w:uiPriority="65" w:unhideWhenUsed="0"/>
-    <w:lsdException w:name="Revision" w:unhideWhenUsed="0"/>
-    <w:lsdException w:name="List Paragraph" w:semiHidden="0" w:uiPriority="1" w:unhideWhenUsed="0" w:qFormat="1"/>
-    <w:lsdException w:name="Quote" w:semiHidden="0" w:uiPriority="29" w:unhideWhenUsed="0" w:qFormat="1"/>
-    <w:lsdException w:name="Intense Quote" w:semiHidden="0" w:uiPriority="30" w:unhideWhenUsed="0" w:qFormat="1"/>
-    <w:lsdException w:name="Medium List 2 Accent 1" w:semiHidden="0" w:uiPriority="66" w:unhideWhenUsed="0"/>
-    <w:lsdException w:name="Medium Grid 1 Accent 1" w:semiHidden="0" w:uiPriority="67" w:unhideWhenUsed="0"/>
-    <w:lsdException w:name="Medium Grid 2 Accent 1" w:semiHidden="0" w:uiPriority="68" w:unhideWhenUsed="0"/>
-    <w:lsdException w:name="Medium Grid 3 Accent 1" w:semiHidden="0" w:uiPriority="69" w:unhideWhenUsed="0"/>
-    <w:lsdException w:name="Dark List Accent 1" w:semiHidden="0" w:uiPriority="70" w:unhideWhenUsed="0"/>
-    <w:lsdException w:name="Colorful Shading Accent 1" w:semiHidden="0" w:uiPriority="71" w:unhideWhenUsed="0"/>
-    <w:lsdException w:name="Colorful List Accent 1" w:semiHidden="0" w:uiPriority="72" w:unhideWhenUsed="0"/>
-    <w:lsdException w:name="Colorful Grid Accent 1" w:semiHidden="0" w:uiPriority="73" w:unhideWhenUsed="0"/>
-    <w:lsdException w:name="Light Shading Accent 2" w:semiHidden="0" w:uiPriority="60" w:unhideWhenUsed="0"/>
-    <w:lsdException w:name="Light List Accent 2" w:semiHidden="0" w:uiPriority="61" w:unhideWhenUsed="0"/>
-    <w:lsdException w:name="Light Grid Accent 2" w:semiHidden="0" w:uiPriority="62" w:unhideWhenUsed="0"/>
-    <w:lsdException w:name="Medium Shading 1 Accent 2" w:semiHidden="0" w:uiPriority="63" w:unhideWhenUsed="0"/>
-    <w:lsdException w:name="Medium Shading 2 Accent 2" w:semiHidden="0" w:uiPriority="64" w:unhideWhenUsed="0"/>
-    <w:lsdException w:name="Medium List 1 Accent 2" w:semiHidden="0" w:uiPriority="65" w:unhideWhenUsed="0"/>
-    <w:lsdException w:name="Medium List 2 Accent 2" w:semiHidden="0" w:uiPriority="66" w:unhideWhenUsed="0"/>
-    <w:lsdException w:name="Medium Grid 1 Accent 2" w:semiHidden="0" w:uiPriority="67" w:unhideWhenUsed="0"/>
-    <w:lsdException w:name="Medium Grid 2 Accent 2" w:semiHidden="0" w:uiPriority="68" w:unhideWhenUsed="0"/>
-    <w:lsdException w:name="Medium Grid 3 Accent 2" w:semiHidden="0" w:uiPriority="69" w:unhideWhenUsed="0"/>
-    <w:lsdException w:name="Dark List Accent 2" w:semiHidden="0" w:uiPriority="70" w:unhideWhenUsed="0"/>
-    <w:lsdException w:name="Colorful Shading Accent 2" w:semiHidden="0" w:uiPriority="71" w:unhideWhenUsed="0"/>
-    <w:lsdException w:name="Colorful List Accent 2" w:semiHidden="0" w:uiPriority="72" w:unhideWhenUsed="0"/>
-    <w:lsdException w:name="Colorful Grid Accent 2" w:semiHidden="0" w:uiPriority="73" w:unhideWhenUsed="0"/>
-    <w:lsdException w:name="Light Shading Accent 3" w:semiHidden="0" w:uiPriority="60" w:unhideWhenUsed="0"/>
-    <w:lsdException w:name="Light List Accent 3" w:semiHidden="0" w:uiPriority="61" w:unhideWhenUsed="0"/>
-    <w:lsdException w:name="Light Grid Accent 3" w:semiHidden="0" w:uiPriority="62" w:unhideWhenUsed="0"/>
-    <w:lsdException w:name="Medium Shading 1 Accent 3" w:semiHidden="0" w:uiPriority="63" w:unhideWhenUsed="0"/>
-    <w:lsdException w:name="Medium Shading 2 Accent 3" w:semiHidden="0" w:uiPriority="64" w:unhideWhenUsed="0"/>
-    <w:lsdException w:name="Medium List 1 Accent 3" w:semiHidden="0" w:uiPriority="65" w:unhideWhenUsed="0"/>
-    <w:lsdException w:name="Medium List 2 Accent 3" w:semiHidden="0" w:uiPriority="66" w:unhideWhenUsed="0"/>
-    <w:lsdException w:name="Medium Grid 1 Accent 3" w:semiHidden="0" w:uiPriority="67" w:unhideWhenUsed="0"/>
-    <w:lsdException w:name="Medium Grid 2 Accent 3" w:semiHidden="0" w:uiPriority="68" w:unhideWhenUsed="0"/>
-    <w:lsdException w:name="Medium Grid 3 Accent 3" w:semiHidden="0" w:uiPriority="69" w:unhideWhenUsed="0"/>
-    <w:lsdException w:name="Dark List Accent 3" w:semiHidden="0" w:uiPriority="70" w:unhideWhenUsed="0"/>
-    <w:lsdException w:name="Colorful Shading Accent 3" w:semiHidden="0" w:uiPriority="71" w:unhideWhenUsed="0"/>
-    <w:lsdException w:name="Colorful List Accent 3" w:semiHidden="0" w:uiPriority="72" w:unhideWhenUsed="0"/>
-    <w:lsdException w:name="Colorful Grid Accent 3" w:semiHidden="0" w:uiPriority="73" w:unhideWhenUsed="0"/>
-    <w:lsdException w:name="Light Shading Accent 4" w:semiHidden="0" w:uiPriority="60" w:unhideWhenUsed="0"/>
-    <w:lsdException w:name="Light List Accent 4" w:semiHidden="0" w:uiPriority="61" w:unhideWhenUsed="0"/>
-    <w:lsdException w:name="Light Grid Accent 4" w:semiHidden="0" w:uiPriority="62" w:unhideWhenUsed="0"/>
-    <w:lsdException w:name="Medium Shading 1 Accent 4" w:semiHidden="0" w:uiPriority="63" w:unhideWhenUsed="0"/>
-    <w:lsdException w:name="Medium Shading 2 Accent 4" w:semiHidden="0" w:uiPriority="64" w:unhideWhenUsed="0"/>
-    <w:lsdException w:name="Medium List 1 Accent 4" w:semiHidden="0" w:uiPriority="65" w:unhideWhenUsed="0"/>
-    <w:lsdException w:name="Medium List 2 Accent 4" w:semiHidden="0" w:uiPriority="66" w:unhideWhenUsed="0"/>
-    <w:lsdException w:name="Medium Grid 1 Accent 4" w:semiHidden="0" w:uiPriority="67" w:unhideWhenUsed="0"/>
-    <w:lsdException w:name="Medium Grid 2 Accent 4" w:semiHidden="0" w:uiPriority="68" w:unhideWhenUsed="0"/>
-    <w:lsdException w:name="Medium Grid 3 Accent 4" w:semiHidden="0" w:uiPriority="69" w:unhideWhenUsed="0"/>
-    <w:lsdException w:name="Dark List Accent 4" w:semiHidden="0" w:uiPriority="70" w:unhideWhenUsed="0"/>
-    <w:lsdException w:name="Colorful Shading Accent 4" w:semiHidden="0" w:uiPriority="71" w:unhideWhenUsed="0"/>
-    <w:lsdException w:name="Colorful List Accent 4" w:semiHidden="0" w:uiPriority="72" w:unhideWhenUsed="0"/>
-    <w:lsdException w:name="Colorful Grid Accent 4" w:semiHidden="0" w:uiPriority="73" w:unhideWhenUsed="0"/>
-    <w:lsdException w:name="Light Shading Accent 5" w:semiHidden="0" w:uiPriority="60" w:unhideWhenUsed="0"/>
-    <w:lsdException w:name="Light List Accent 5" w:semiHidden="0" w:uiPriority="61" w:unhideWhenUsed="0"/>
-    <w:lsdException w:name="Light Grid Accent 5" w:semiHidden="0" w:uiPriority="62" w:unhideWhenUsed="0"/>
-    <w:lsdException w:name="Medium Shading 1 Accent 5" w:semiHidden="0" w:uiPriority="63" w:unhideWhenUsed="0"/>
-    <w:lsdException w:name="Medium Shading 2 Accent 5" w:semiHidden="0" w:uiPriority="64" w:unhideWhenUsed="0"/>
-    <w:lsdException w:name="Medium List 1 Accent 5" w:semiHidden="0" w:uiPriority="65" w:unhideWhenUsed="0"/>
-    <w:lsdException w:name="Medium List 2 Accent 5" w:semiHidden="0" w:uiPriority="66" w:unhideWhenUsed="0"/>
-    <w:lsdException w:name="Medium Grid 1 Accent 5" w:semiHidden="0" w:uiPriority="67" w:unhideWhenUsed="0"/>
-    <w:lsdException w:name="Medium Grid 2 Accent 5" w:semiHidden="0" w:uiPriority="68" w:unhideWhenUsed="0"/>
-    <w:lsdException w:name="Medium Grid 3 Accent 5" w:semiHidden="0" w:uiPriority="69" w:unhideWhenUsed="0"/>
-    <w:lsdException w:name="Dark List Accent 5" w:semiHidden="0" w:uiPriority="70" w:unhideWhenUsed="0"/>
-    <w:lsdException w:name="Colorful Shading Accent 5" w:semiHidden="0" w:uiPriority="71" w:unhideWhenUsed="0"/>
-    <w:lsdException w:name="Colorful List Accent 5" w:semiHidden="0" w:uiPriority="72" w:unhideWhenUsed="0"/>
-    <w:lsdException w:name="Colorful Grid Accent 5" w:semiHidden="0" w:uiPriority="73" w:unhideWhenUsed="0"/>
-    <w:lsdException w:name="Light Shading Accent 6" w:semiHidden="0" w:uiPriority="60" w:unhideWhenUsed="0"/>
-    <w:lsdException w:name="Light List Accent 6" w:semiHidden="0" w:uiPriority="61" w:unhideWhenUsed="0"/>
-    <w:lsdException w:name="Light Grid Accent 6" w:semiHidden="0" w:uiPriority="62" w:unhideWhenUsed="0"/>
-    <w:lsdException w:name="Medium Shading 1 Accent 6" w:semiHidden="0" w:uiPriority="63" w:unhideWhenUsed="0"/>
-    <w:lsdException w:name="Medium Shading 2 Accent 6" w:semiHidden="0" w:uiPriority="64" w:unhideWhenUsed="0"/>
-    <w:lsdException w:name="Medium List 1 Accent 6" w:semiHidden="0" w:uiPriority="65" w:unhideWhenUsed="0"/>
-    <w:lsdException w:name="Medium List 2 Accent 6" w:semiHidden="0" w:uiPriority="66" w:unhideWhenUsed="0"/>
-    <w:lsdException w:name="Medium Grid 1 Accent 6" w:semiHidden="0" w:uiPriority="67" w:unhideWhenUsed="0"/>
-    <w:lsdException w:name="Medium Grid 2 Accent 6" w:semiHidden="0" w:uiPriority="68" w:unhideWhenUsed="0"/>
-    <w:lsdException w:name="Medium Grid 3 Accent 6" w:semiHidden="0" w:uiPriority="69" w:unhideWhenUsed="0"/>
-    <w:lsdException w:name="Dark List Accent 6" w:semiHidden="0" w:uiPriority="70" w:unhideWhenUsed="0"/>
-    <w:lsdException w:name="Colorful Shading Accent 6" w:semiHidden="0" w:uiPriority="71" w:unhideWhenUsed="0"/>
-    <w:lsdException w:name="Colorful List Accent 6" w:semiHidden="0" w:uiPriority="72" w:unhideWhenUsed="0"/>
-    <w:lsdException w:name="Colorful Grid Accent 6" w:semiHidden="0" w:uiPriority="73" w:unhideWhenUsed="0"/>
-    <w:lsdException w:name="Subtle Emphasis" w:semiHidden="0" w:uiPriority="19" w:unhideWhenUsed="0" w:qFormat="1"/>
-    <w:lsdException w:name="Intense Emphasis" w:semiHidden="0" w:uiPriority="21" w:unhideWhenUsed="0" w:qFormat="1"/>
-    <w:lsdException w:name="Subtle Reference" w:semiHidden="0" w:uiPriority="31" w:unhideWhenUsed="0" w:qFormat="1"/>
-    <w:lsdException w:name="Intense Reference" w:semiHidden="0" w:uiPriority="32" w:unhideWhenUsed="0" w:qFormat="1"/>
-    <w:lsdException w:name="Book Title" w:semiHidden="0" w:uiPriority="33" w:unhideWhenUsed="0" w:qFormat="1"/>
-    <w:lsdException w:name="Bibliography" w:uiPriority="37"/>
-    <w:lsdException w:name="TOC Heading" w:uiPriority="39" w:qFormat="1"/>
+  <w:latentStyles w:defLockedState="0" w:defUIPriority="99" w:defSemiHidden="0" w:defUnhideWhenUsed="0" w:defQFormat="0" w:count="371">
+    <w:lsdException w:name="Normal" w:uiPriority="1" w:qFormat="1"/>
+    <w:lsdException w:name="heading 1" w:uiPriority="1" w:qFormat="1"/>
+    <w:lsdException w:name="heading 2" w:semiHidden="1" w:uiPriority="1" w:unhideWhenUsed="1" w:qFormat="1"/>
+    <w:lsdException w:name="heading 3" w:semiHidden="1" w:uiPriority="1" w:unhideWhenUsed="1" w:qFormat="1"/>
+    <w:lsdException w:name="heading 4" w:semiHidden="1" w:uiPriority="1" w:unhideWhenUsed="1" w:qFormat="1"/>
+    <w:lsdException w:name="heading 5" w:semiHidden="1" w:uiPriority="9" w:unhideWhenUsed="1" w:qFormat="1"/>
+    <w:lsdException w:name="heading 6" w:semiHidden="1" w:uiPriority="9" w:unhideWhenUsed="1" w:qFormat="1"/>
+    <w:lsdException w:name="heading 7" w:semiHidden="1" w:uiPriority="9" w:unhideWhenUsed="1" w:qFormat="1"/>
+    <w:lsdException w:name="heading 8" w:semiHidden="1" w:uiPriority="9" w:unhideWhenUsed="1" w:qFormat="1"/>
+    <w:lsdException w:name="heading 9" w:semiHidden="1" w:uiPriority="9" w:unhideWhenUsed="1" w:qFormat="1"/>
+    <w:lsdException w:name="index 1" w:semiHidden="1" w:unhideWhenUsed="1"/>
+    <w:lsdException w:name="index 2" w:semiHidden="1" w:unhideWhenUsed="1"/>
+    <w:lsdException w:name="index 3" w:semiHidden="1" w:unhideWhenUsed="1"/>
+    <w:lsdException w:name="index 4" w:semiHidden="1" w:unhideWhenUsed="1"/>
+    <w:lsdException w:name="index 5" w:semiHidden="1" w:unhideWhenUsed="1"/>
+    <w:lsdException w:name="index 6" w:semiHidden="1" w:unhideWhenUsed="1"/>
+    <w:lsdException w:name="index 7" w:semiHidden="1" w:unhideWhenUsed="1"/>
+    <w:lsdException w:name="index 8" w:semiHidden="1" w:unhideWhenUsed="1"/>
+    <w:lsdException w:name="index 9" w:semiHidden="1" w:unhideWhenUsed="1"/>
+    <w:lsdException w:name="toc 1" w:semiHidden="1" w:uiPriority="39" w:unhideWhenUsed="1" w:qFormat="1"/>
+    <w:lsdException w:name="toc 2" w:semiHidden="1" w:uiPriority="39" w:unhideWhenUsed="1" w:qFormat="1"/>
+    <w:lsdException w:name="toc 3" w:semiHidden="1" w:uiPriority="39" w:unhideWhenUsed="1"/>
+    <w:lsdException w:name="toc 4" w:semiHidden="1" w:uiPriority="39" w:unhideWhenUsed="1"/>
+    <w:lsdException w:name="toc 5" w:semiHidden="1" w:uiPriority="39" w:unhideWhenUsed="1"/>
+    <w:lsdException w:name="toc 6" w:semiHidden="1" w:uiPriority="39" w:unhideWhenUsed="1"/>
+    <w:lsdException w:name="toc 7" w:semiHidden="1" w:uiPriority="39" w:unhideWhenUsed="1"/>
+    <w:lsdException w:name="toc 8" w:semiHidden="1" w:uiPriority="39" w:unhideWhenUsed="1"/>
+    <w:lsdException w:name="toc 9" w:semiHidden="1" w:uiPriority="39" w:unhideWhenUsed="1"/>
+    <w:lsdException w:name="Normal Indent" w:semiHidden="1" w:unhideWhenUsed="1"/>
+    <w:lsdException w:name="footnote text" w:semiHidden="1" w:unhideWhenUsed="1"/>
+    <w:lsdException w:name="annotation text" w:semiHidden="1" w:unhideWhenUsed="1"/>
+    <w:lsdException w:name="header" w:semiHidden="1" w:unhideWhenUsed="1"/>
+    <w:lsdException w:name="footer" w:semiHidden="1" w:unhideWhenUsed="1"/>
+    <w:lsdException w:name="index heading" w:semiHidden="1" w:unhideWhenUsed="1"/>
+    <w:lsdException w:name="caption" w:semiHidden="1" w:uiPriority="35" w:unhideWhenUsed="1" w:qFormat="1"/>
+    <w:lsdException w:name="table of figures" w:semiHidden="1" w:unhideWhenUsed="1"/>
+    <w:lsdException w:name="envelope address" w:semiHidden="1" w:unhideWhenUsed="1"/>
+    <w:lsdException w:name="envelope return" w:semiHidden="1" w:unhideWhenUsed="1"/>
+    <w:lsdException w:name="footnote reference" w:semiHidden="1" w:unhideWhenUsed="1"/>
+    <w:lsdException w:name="annotation reference" w:semiHidden="1" w:unhideWhenUsed="1"/>
+    <w:lsdException w:name="line number" w:semiHidden="1" w:unhideWhenUsed="1"/>
+    <w:lsdException w:name="page number" w:semiHidden="1" w:unhideWhenUsed="1"/>
+    <w:lsdException w:name="endnote reference" w:semiHidden="1" w:unhideWhenUsed="1"/>
+    <w:lsdException w:name="endnote text" w:semiHidden="1" w:unhideWhenUsed="1"/>
+    <w:lsdException w:name="table of authorities" w:semiHidden="1" w:unhideWhenUsed="1"/>
+    <w:lsdException w:name="macro" w:semiHidden="1" w:unhideWhenUsed="1"/>
+    <w:lsdException w:name="toa heading" w:semiHidden="1" w:unhideWhenUsed="1"/>
+    <w:lsdException w:name="List" w:semiHidden="1" w:unhideWhenUsed="1"/>
+    <w:lsdException w:name="List Bullet" w:semiHidden="1" w:unhideWhenUsed="1"/>
+    <w:lsdException w:name="List Number" w:semiHidden="1" w:unhideWhenUsed="1"/>
+    <w:lsdException w:name="List 2" w:semiHidden="1" w:unhideWhenUsed="1"/>
+    <w:lsdException w:name="List 3" w:semiHidden="1" w:unhideWhenUsed="1"/>
+    <w:lsdException w:name="List 4" w:semiHidden="1" w:unhideWhenUsed="1"/>
+    <w:lsdException w:name="List 5" w:semiHidden="1" w:unhideWhenUsed="1"/>
+    <w:lsdException w:name="List Bullet 2" w:semiHidden="1" w:unhideWhenUsed="1"/>
+    <w:lsdException w:name="List Bullet 3" w:semiHidden="1" w:unhideWhenUsed="1"/>
+    <w:lsdException w:name="List Bullet 4" w:semiHidden="1" w:unhideWhenUsed="1"/>
+    <w:lsdException w:name="List Bullet 5" w:semiHidden="1" w:unhideWhenUsed="1"/>
+    <w:lsdException w:name="List Number 2" w:semiHidden="1" w:unhideWhenUsed="1"/>
+    <w:lsdException w:name="List Number 3" w:semiHidden="1" w:unhideWhenUsed="1"/>
+    <w:lsdException w:name="List Number 4" w:semiHidden="1" w:unhideWhenUsed="1"/>
+    <w:lsdException w:name="List Number 5" w:semiHidden="1" w:unhideWhenUsed="1"/>
+    <w:lsdException w:name="Title" w:uiPriority="10" w:qFormat="1"/>
+    <w:lsdException w:name="Closing" w:semiHidden="1" w:unhideWhenUsed="1"/>
+    <w:lsdException w:name="Signature" w:semiHidden="1" w:unhideWhenUsed="1"/>
+    <w:lsdException w:name="Default Paragraph Font" w:semiHidden="1" w:uiPriority="1" w:unhideWhenUsed="1"/>
+    <w:lsdException w:name="Body Text" w:semiHidden="1" w:uiPriority="1" w:unhideWhenUsed="1" w:qFormat="1"/>
+    <w:lsdException w:name="Body Text Indent" w:semiHidden="1" w:unhideWhenUsed="1"/>
+    <w:lsdException w:name="List Continue" w:semiHidden="1" w:unhideWhenUsed="1"/>
+    <w:lsdException w:name="List Continue 2" w:semiHidden="1" w:unhideWhenUsed="1"/>
+    <w:lsdException w:name="List Continue 3" w:semiHidden="1" w:unhideWhenUsed="1"/>
+    <w:lsdException w:name="List Continue 4" w:semiHidden="1" w:unhideWhenUsed="1"/>
+    <w:lsdException w:name="List Continue 5" w:semiHidden="1" w:unhideWhenUsed="1"/>
+    <w:lsdException w:name="Message Header" w:semiHidden="1" w:unhideWhenUsed="1"/>
+    <w:lsdException w:name="Subtitle" w:semiHidden="1" w:uiPriority="11" w:qFormat="1"/>
+    <w:lsdException w:name="Salutation" w:semiHidden="1" w:unhideWhenUsed="1"/>
+    <w:lsdException w:name="Date" w:semiHidden="1" w:unhideWhenUsed="1"/>
+    <w:lsdException w:name="Body Text First Indent" w:semiHidden="1" w:unhideWhenUsed="1"/>
+    <w:lsdException w:name="Body Text First Indent 2" w:semiHidden="1" w:unhideWhenUsed="1"/>
+    <w:lsdException w:name="Note Heading" w:semiHidden="1" w:unhideWhenUsed="1"/>
+    <w:lsdException w:name="Body Text 2" w:semiHidden="1" w:uiPriority="1" w:unhideWhenUsed="1"/>
+    <w:lsdException w:name="Body Text 3" w:semiHidden="1" w:unhideWhenUsed="1"/>
+    <w:lsdException w:name="Body Text Indent 2" w:semiHidden="1" w:unhideWhenUsed="1"/>
+    <w:lsdException w:name="Body Text Indent 3" w:semiHidden="1" w:unhideWhenUsed="1"/>
+    <w:lsdException w:name="Block Text" w:semiHidden="1" w:unhideWhenUsed="1"/>
+    <w:lsdException w:name="Hyperlink" w:semiHidden="1" w:unhideWhenUsed="1"/>
+    <w:lsdException w:name="FollowedHyperlink" w:semiHidden="1" w:unhideWhenUsed="1"/>
+    <w:lsdException w:name="Strong" w:uiPriority="22" w:qFormat="1"/>
+    <w:lsdException w:name="Emphasis" w:uiPriority="20" w:qFormat="1"/>
+    <w:lsdException w:name="Document Map" w:semiHidden="1" w:unhideWhenUsed="1"/>
+    <w:lsdException w:name="Plain Text" w:semiHidden="1" w:unhideWhenUsed="1"/>
+    <w:lsdException w:name="E-mail Signature" w:semiHidden="1" w:unhideWhenUsed="1"/>
+    <w:lsdException w:name="HTML Top of Form" w:semiHidden="1" w:unhideWhenUsed="1"/>
+    <w:lsdException w:name="HTML Bottom of Form" w:semiHidden="1" w:unhideWhenUsed="1"/>
+    <w:lsdException w:name="Normal (Web)" w:semiHidden="1" w:unhideWhenUsed="1"/>
+    <w:lsdException w:name="HTML Acronym" w:semiHidden="1" w:unhideWhenUsed="1"/>
+    <w:lsdException w:name="HTML Address" w:semiHidden="1" w:unhideWhenUsed="1"/>
+    <w:lsdException w:name="HTML Cite" w:semiHidden="1" w:unhideWhenUsed="1"/>
+    <w:lsdException w:name="HTML Code" w:semiHidden="1" w:unhideWhenUsed="1"/>
+    <w:lsdException w:name="HTML Definition" w:semiHidden="1" w:unhideWhenUsed="1"/>
+    <w:lsdException w:name="HTML Keyboard" w:semiHidden="1" w:unhideWhenUsed="1"/>
+    <w:lsdException w:name="HTML Preformatted" w:semiHidden="1" w:unhideWhenUsed="1"/>
+    <w:lsdException w:name="HTML Sample" w:semiHidden="1" w:unhideWhenUsed="1"/>
+    <w:lsdException w:name="HTML Typewriter" w:semiHidden="1" w:unhideWhenUsed="1"/>
+    <w:lsdException w:name="HTML Variable" w:semiHidden="1" w:unhideWhenUsed="1"/>
+    <w:lsdException w:name="Normal Table" w:semiHidden="1" w:unhideWhenUsed="1"/>
+    <w:lsdException w:name="annotation subject" w:semiHidden="1" w:unhideWhenUsed="1"/>
+    <w:lsdException w:name="No List" w:semiHidden="1" w:unhideWhenUsed="1"/>
+    <w:lsdException w:name="Outline List 1" w:semiHidden="1" w:unhideWhenUsed="1"/>
+    <w:lsdException w:name="Outline List 2" w:semiHidden="1" w:unhideWhenUsed="1"/>
+    <w:lsdException w:name="Outline List 3" w:semiHidden="1" w:unhideWhenUsed="1"/>
+    <w:lsdException w:name="Table Simple 1" w:semiHidden="1" w:unhideWhenUsed="1"/>
+    <w:lsdException w:name="Table Simple 2" w:semiHidden="1" w:unhideWhenUsed="1"/>
+    <w:lsdException w:name="Table Simple 3" w:semiHidden="1" w:unhideWhenUsed="1"/>
+    <w:lsdException w:name="Table Classic 1" w:semiHidden="1" w:unhideWhenUsed="1"/>
+    <w:lsdException w:name="Table Classic 2" w:semiHidden="1" w:unhideWhenUsed="1"/>
+    <w:lsdException w:name="Table Classic 3" w:semiHidden="1" w:unhideWhenUsed="1"/>
+    <w:lsdException w:name="Table Classic 4" w:semiHidden="1" w:unhideWhenUsed="1"/>
+    <w:lsdException w:name="Table Colorful 1" w:semiHidden="1" w:unhideWhenUsed="1"/>
+    <w:lsdException w:name="Table Colorful 2" w:semiHidden="1" w:unhideWhenUsed="1"/>
+    <w:lsdException w:name="Table Colorful 3" w:semiHidden="1" w:unhideWhenUsed="1"/>
+    <w:lsdException w:name="Table Columns 1" w:semiHidden="1" w:unhideWhenUsed="1"/>
+    <w:lsdException w:name="Table Columns 2" w:semiHidden="1" w:unhideWhenUsed="1"/>
+    <w:lsdException w:name="Table Columns 3" w:semiHidden="1" w:unhideWhenUsed="1"/>
+    <w:lsdException w:name="Table Columns 4" w:semiHidden="1" w:unhideWhenUsed="1"/>
+    <w:lsdException w:name="Table Columns 5" w:semiHidden="1" w:unhideWhenUsed="1"/>
+    <w:lsdException w:name="Table Grid 1" w:semiHidden="1" w:unhideWhenUsed="1"/>
+    <w:lsdException w:name="Table Grid 2" w:semiHidden="1" w:unhideWhenUsed="1"/>
+    <w:lsdException w:name="Table Grid 3" w:semiHidden="1" w:unhideWhenUsed="1"/>
+    <w:lsdException w:name="Table Grid 4" w:semiHidden="1" w:unhideWhenUsed="1"/>
+    <w:lsdException w:name="Table Grid 5" w:semiHidden="1" w:unhideWhenUsed="1"/>
+    <w:lsdException w:name="Table Grid 6" w:semiHidden="1" w:unhideWhenUsed="1"/>
+    <w:lsdException w:name="Table Grid 7" w:semiHidden="1" w:unhideWhenUsed="1"/>
+    <w:lsdException w:name="Table Grid 8" w:semiHidden="1" w:unhideWhenUsed="1"/>
+    <w:lsdException w:name="Table List 1" w:semiHidden="1" w:unhideWhenUsed="1"/>
+    <w:lsdException w:name="Table List 2" w:semiHidden="1" w:unhideWhenUsed="1"/>
+    <w:lsdException w:name="Table List 3" w:semiHidden="1" w:unhideWhenUsed="1"/>
+    <w:lsdException w:name="Table List 4" w:semiHidden="1" w:unhideWhenUsed="1"/>
+    <w:lsdException w:name="Table List 5" w:semiHidden="1" w:unhideWhenUsed="1"/>
+    <w:lsdException w:name="Table List 6" w:semiHidden="1" w:unhideWhenUsed="1"/>
+    <w:lsdException w:name="Table List 7" w:semiHidden="1" w:unhideWhenUsed="1"/>
+    <w:lsdException w:name="Table List 8" w:semiHidden="1" w:unhideWhenUsed="1"/>
+    <w:lsdException w:name="Table 3D effects 1" w:semiHidden="1" w:unhideWhenUsed="1"/>
+    <w:lsdException w:name="Table 3D effects 2" w:semiHidden="1" w:unhideWhenUsed="1"/>
+    <w:lsdException w:name="Table 3D effects 3" w:semiHidden="1" w:unhideWhenUsed="1"/>
+    <w:lsdException w:name="Table Contemporary" w:semiHidden="1" w:unhideWhenUsed="1"/>
+    <w:lsdException w:name="Table Elegant" w:semiHidden="1" w:unhideWhenUsed="1"/>
+    <w:lsdException w:name="Table Professional" w:semiHidden="1" w:unhideWhenUsed="1"/>
+    <w:lsdException w:name="Table Subtle 1" w:semiHidden="1" w:unhideWhenUsed="1"/>
+    <w:lsdException w:name="Table Subtle 2" w:semiHidden="1" w:unhideWhenUsed="1"/>
+    <w:lsdException w:name="Table Web 1" w:semiHidden="1" w:unhideWhenUsed="1"/>
+    <w:lsdException w:name="Table Web 2" w:semiHidden="1" w:unhideWhenUsed="1"/>
+    <w:lsdException w:name="Table Web 3" w:semiHidden="1" w:unhideWhenUsed="1"/>
+    <w:lsdException w:name="Balloon Text" w:semiHidden="1" w:unhideWhenUsed="1"/>
+    <w:lsdException w:name="Table Grid" w:uiPriority="59"/>
+    <w:lsdException w:name="Table Theme" w:semiHidden="1" w:unhideWhenUsed="1"/>
+    <w:lsdException w:name="Placeholder Text" w:semiHidden="1"/>
+    <w:lsdException w:name="No Spacing" w:uiPriority="1" w:qFormat="1"/>
+    <w:lsdException w:name="Light Shading" w:uiPriority="60"/>
+    <w:lsdException w:name="Light List" w:uiPriority="61"/>
+    <w:lsdException w:name="Light Grid" w:uiPriority="62"/>
+    <w:lsdException w:name="Medium Shading 1" w:uiPriority="63"/>
+    <w:lsdException w:name="Medium Shading 2" w:uiPriority="64"/>
+    <w:lsdException w:name="Medium List 1" w:uiPriority="65"/>
+    <w:lsdException w:name="Medium List 2" w:uiPriority="66"/>
+    <w:lsdException w:name="Medium Grid 1" w:uiPriority="67"/>
+    <w:lsdException w:name="Medium Grid 2" w:uiPriority="68"/>
+    <w:lsdException w:name="Medium Grid 3" w:uiPriority="69"/>
+    <w:lsdException w:name="Dark List" w:uiPriority="70"/>
+    <w:lsdException w:name="Colorful Shading" w:uiPriority="71"/>
+    <w:lsdException w:name="Colorful List" w:uiPriority="72"/>
+    <w:lsdException w:name="Colorful Grid" w:uiPriority="73"/>
+    <w:lsdException w:name="Light Shading Accent 1" w:uiPriority="60"/>
+    <w:lsdException w:name="Light List Accent 1" w:uiPriority="61"/>
+    <w:lsdException w:name="Light Grid Accent 1" w:uiPriority="62"/>
+    <w:lsdException w:name="Medium Shading 1 Accent 1" w:uiPriority="63"/>
+    <w:lsdException w:name="Medium Shading 2 Accent 1" w:uiPriority="64"/>
+    <w:lsdException w:name="Medium List 1 Accent 1" w:uiPriority="65"/>
+    <w:lsdException w:name="Revision" w:semiHidden="1"/>
+    <w:lsdException w:name="List Paragraph" w:uiPriority="1" w:qFormat="1"/>
+    <w:lsdException w:name="Quote" w:uiPriority="29" w:qFormat="1"/>
+    <w:lsdException w:name="Intense Quote" w:uiPriority="30" w:qFormat="1"/>
+    <w:lsdException w:name="Medium List 2 Accent 1" w:uiPriority="66"/>
+    <w:lsdException w:name="Medium Grid 1 Accent 1" w:uiPriority="67"/>
+    <w:lsdException w:name="Medium Grid 2 Accent 1" w:uiPriority="68"/>
+    <w:lsdException w:name="Medium Grid 3 Accent 1" w:uiPriority="69"/>
+    <w:lsdException w:name="Dark List Accent 1" w:uiPriority="70"/>
+    <w:lsdException w:name="Colorful Shading Accent 1" w:uiPriority="71"/>
+    <w:lsdException w:name="Colorful List Accent 1" w:uiPriority="72"/>
+    <w:lsdException w:name="Colorful Grid Accent 1" w:uiPriority="73"/>
+    <w:lsdException w:name="Light Shading Accent 2" w:uiPriority="60"/>
+    <w:lsdException w:name="Light List Accent 2" w:uiPriority="61"/>
+    <w:lsdException w:name="Light Grid Accent 2" w:uiPriority="62"/>
+    <w:lsdException w:name="Medium Shading 1 Accent 2" w:uiPriority="63"/>
+    <w:lsdException w:name="Medium Shading 2 Accent 2" w:uiPriority="64"/>
+    <w:lsdException w:name="Medium List 1 Accent 2" w:uiPriority="65"/>
+    <w:lsdException w:name="Medium List 2 Accent 2" w:uiPriority="66"/>
+    <w:lsdException w:name="Medium Grid 1 Accent 2" w:uiPriority="67"/>
+    <w:lsdException w:name="Medium Grid 2 Accent 2" w:uiPriority="68"/>
+    <w:lsdException w:name="Medium Grid 3 Accent 2" w:uiPriority="69"/>
+    <w:lsdException w:name="Dark List Accent 2" w:uiPriority="70"/>
+    <w:lsdException w:name="Colorful Shading Accent 2" w:uiPriority="71"/>
+    <w:lsdException w:name="Colorful List Accent 2" w:uiPriority="72"/>
+    <w:lsdException w:name="Colorful Grid Accent 2" w:uiPriority="73"/>
+    <w:lsdException w:name="Light Shading Accent 3" w:uiPriority="60"/>
+    <w:lsdException w:name="Light List Accent 3" w:uiPriority="61"/>
+    <w:lsdException w:name="Light Grid Accent 3" w:uiPriority="62"/>
+    <w:lsdException w:name="Medium Shading 1 Accent 3" w:uiPriority="63"/>
+    <w:lsdException w:name="Medium Shading 2 Accent 3" w:uiPriority="64"/>
+    <w:lsdException w:name="Medium List 1 Accent 3" w:uiPriority="65"/>
+    <w:lsdException w:name="Medium List 2 Accent 3" w:uiPriority="66"/>
+    <w:lsdException w:name="Medium Grid 1 Accent 3" w:uiPriority="67"/>
+    <w:lsdException w:name="Medium Grid 2 Accent 3" w:uiPriority="68"/>
+    <w:lsdException w:name="Medium Grid 3 Accent 3" w:uiPriority="69"/>
+    <w:lsdException w:name="Dark List Accent 3" w:uiPriority="70"/>
+    <w:lsdException w:name="Colorful Shading Accent 3" w:uiPriority="71"/>
+    <w:lsdException w:name="Colorful List Accent 3" w:uiPriority="72"/>
+    <w:lsdException w:name="Colorful Grid Accent 3" w:uiPriority="73"/>
+    <w:lsdException w:name="Light Shading Accent 4" w:uiPriority="60"/>
+    <w:lsdException w:name="Light List Accent 4" w:uiPriority="61"/>
+    <w:lsdException w:name="Light Grid Accent 4" w:uiPriority="62"/>
+    <w:lsdException w:name="Medium Shading 1 Accent 4" w:uiPriority="63"/>
+    <w:lsdException w:name="Medium Shading 2 Accent 4" w:uiPriority="64"/>
+    <w:lsdException w:name="Medium List 1 Accent 4" w:uiPriority="65"/>
+    <w:lsdException w:name="Medium List 2 Accent 4" w:uiPriority="66"/>
+    <w:lsdException w:name="Medium Grid 1 Accent 4" w:uiPriority="67"/>
+    <w:lsdException w:name="Medium Grid 2 Accent 4" w:uiPriority="68"/>
+    <w:lsdException w:name="Medium Grid 3 Accent 4" w:uiPriority="69"/>
+    <w:lsdException w:name="Dark List Accent 4" w:uiPriority="70"/>
+    <w:lsdException w:name="Colorful Shading Accent 4" w:uiPriority="71"/>
+    <w:lsdException w:name="Colorful List Accent 4" w:uiPriority="72"/>
+    <w:lsdException w:name="Colorful Grid Accent 4" w:uiPriority="73"/>
+    <w:lsdException w:name="Light Shading Accent 5" w:uiPriority="60"/>
+    <w:lsdException w:name="Light List Accent 5" w:uiPriority="61"/>
+    <w:lsdException w:name="Light Grid Accent 5" w:uiPriority="62"/>
+    <w:lsdException w:name="Medium Shading 1 Accent 5" w:uiPriority="63"/>
+    <w:lsdException w:name="Medium Shading 2 Accent 5" w:uiPriority="64"/>
+    <w:lsdException w:name="Medium List 1 Accent 5" w:uiPriority="65"/>
+    <w:lsdException w:name="Medium List 2 Accent 5" w:uiPriority="66"/>
+    <w:lsdException w:name="Medium Grid 1 Accent 5" w:uiPriority="67"/>
+    <w:lsdException w:name="Medium Grid 2 Accent 5" w:uiPriority="68"/>
+    <w:lsdException w:name="Medium Grid 3 Accent 5" w:uiPriority="69"/>
+    <w:lsdException w:name="Dark List Accent 5" w:uiPriority="70"/>
+    <w:lsdException w:name="Colorful Shading Accent 5" w:uiPriority="71"/>
+    <w:lsdException w:name="Colorful List Accent 5" w:uiPriority="72"/>
+    <w:lsdException w:name="Colorful Grid Accent 5" w:uiPriority="73"/>
+    <w:lsdException w:name="Light Shading Accent 6" w:uiPriority="60"/>
+    <w:lsdException w:name="Light List Accent 6" w:uiPriority="61"/>
+    <w:lsdException w:name="Light Grid Accent 6" w:uiPriority="62"/>
+    <w:lsdException w:name="Medium Shading 1 Accent 6" w:uiPriority="63"/>
+    <w:lsdException w:name="Medium Shading 2 Accent 6" w:uiPriority="64"/>
+    <w:lsdException w:name="Medium List 1 Accent 6" w:uiPriority="65"/>
+    <w:lsdException w:name="Medium List 2 Accent 6" w:uiPriority="66"/>
+    <w:lsdException w:name="Medium Grid 1 Accent 6" w:uiPriority="67"/>
+    <w:lsdException w:name="Medium Grid 2 Accent 6" w:uiPriority="68"/>
+    <w:lsdException w:name="Medium Grid 3 Accent 6" w:uiPriority="69"/>
+    <w:lsdException w:name="Dark List Accent 6" w:uiPriority="70"/>
+    <w:lsdException w:name="Colorful Shading Accent 6" w:uiPriority="71"/>
+    <w:lsdException w:name="Colorful List Accent 6" w:uiPriority="72"/>
+    <w:lsdException w:name="Colorful Grid Accent 6" w:uiPriority="73"/>
+    <w:lsdException w:name="Subtle Emphasis" w:uiPriority="19" w:qFormat="1"/>
+    <w:lsdException w:name="Intense Emphasis" w:uiPriority="21" w:qFormat="1"/>
+    <w:lsdException w:name="Subtle Reference" w:uiPriority="31" w:qFormat="1"/>
+    <w:lsdException w:name="Intense Reference" w:uiPriority="32" w:qFormat="1"/>
+    <w:lsdException w:name="Book Title" w:uiPriority="33" w:qFormat="1"/>
+    <w:lsdException w:name="Bibliography" w:semiHidden="1" w:uiPriority="37" w:unhideWhenUsed="1"/>
+    <w:lsdException w:name="TOC Heading" w:semiHidden="1" w:uiPriority="39" w:unhideWhenUsed="1" w:qFormat="1"/>
+    <w:lsdException w:name="Plain Table 1" w:uiPriority="41"/>
+    <w:lsdException w:name="Plain Table 2" w:uiPriority="42"/>
+    <w:lsdException w:name="Plain Table 3" w:uiPriority="43"/>
+    <w:lsdException w:name="Plain Table 4" w:uiPriority="44"/>
+    <w:lsdException w:name="Plain Table 5" w:uiPriority="45"/>
+    <w:lsdException w:name="Grid Table Light" w:uiPriority="40"/>
+    <w:lsdException w:name="Grid Table 1 Light" w:uiPriority="46"/>
+    <w:lsdException w:name="Grid Table 2" w:uiPriority="47"/>
+    <w:lsdException w:name="Grid Table 3" w:uiPriority="48"/>
+    <w:lsdException w:name="Grid Table 4" w:uiPriority="49"/>
+    <w:lsdException w:name="Grid Table 5 Dark" w:uiPriority="50"/>
+    <w:lsdException w:name="Grid Table 6 Colorful" w:uiPriority="51"/>
+    <w:lsdException w:name="Grid Table 7 Colorful" w:uiPriority="52"/>
+    <w:lsdException w:name="Grid Table 1 Light Accent 1" w:uiPriority="46"/>
+    <w:lsdException w:name="Grid Table 2 Accent 1" w:uiPriority="47"/>
+    <w:lsdException w:name="Grid Table 3 Accent 1" w:uiPriority="48"/>
+    <w:lsdException w:name="Grid Table 4 Accent 1" w:uiPriority="49"/>
+    <w:lsdException w:name="Grid Table 5 Dark Accent 1" w:uiPriority="50"/>
+    <w:lsdException w:name="Grid Table 6 Colorful Accent 1" w:uiPriority="51"/>
+    <w:lsdException w:name="Grid Table 7 Colorful Accent 1" w:uiPriority="52"/>
+    <w:lsdException w:name="Grid Table 1 Light Accent 2" w:uiPriority="46"/>
+    <w:lsdException w:name="Grid Table 2 Accent 2" w:uiPriority="47"/>
+    <w:lsdException w:name="Grid Table 3 Accent 2" w:uiPriority="48"/>
+    <w:lsdException w:name="Grid Table 4 Accent 2" w:uiPriority="49"/>
+    <w:lsdException w:name="Grid Table 5 Dark Accent 2" w:uiPriority="50"/>
+    <w:lsdException w:name="Grid Table 6 Colorful Accent 2" w:uiPriority="51"/>
+    <w:lsdException w:name="Grid Table 7 Colorful Accent 2" w:uiPriority="52"/>
+    <w:lsdException w:name="Grid Table 1 Light Accent 3" w:uiPriority="46"/>
+    <w:lsdException w:name="Grid Table 2 Accent 3" w:uiPriority="47"/>
+    <w:lsdException w:name="Grid Table 3 Accent 3" w:uiPriority="48"/>
+    <w:lsdException w:name="Grid Table 4 Accent 3" w:uiPriority="49"/>
+    <w:lsdException w:name="Grid Table 5 Dark Accent 3" w:uiPriority="50"/>
+    <w:lsdException w:name="Grid Table 6 Colorful Accent 3" w:uiPriority="51"/>
+    <w:lsdException w:name="Grid Table 7 Colorful Accent 3" w:uiPriority="52"/>
+    <w:lsdException w:name="Grid Table 1 Light Accent 4" w:uiPriority="46"/>
+    <w:lsdException w:name="Grid Table 2 Accent 4" w:uiPriority="47"/>
+    <w:lsdException w:name="Grid Table 3 Accent 4" w:uiPriority="48"/>
+    <w:lsdException w:name="Grid Table 4 Accent 4" w:uiPriority="49"/>
+    <w:lsdException w:name="Grid Table 5 Dark Accent 4" w:uiPriority="50"/>
+    <w:lsdException w:name="Grid Table 6 Colorful Accent 4" w:uiPriority="51"/>
+    <w:lsdException w:name="Grid Table 7 Colorful Accent 4" w:uiPriority="52"/>
+    <w:lsdException w:name="Grid Table 1 Light Accent 5" w:uiPriority="46"/>
+    <w:lsdException w:name="Grid Table 2 Accent 5" w:uiPriority="47"/>
+    <w:lsdException w:name="Grid Table 3 Accent 5" w:uiPriority="48"/>
+    <w:lsdException w:name="Grid Table 4 Accent 5" w:uiPriority="49"/>
+    <w:lsdException w:name="Grid Table 5 Dark Accent 5" w:uiPriority="50"/>
+    <w:lsdException w:name="Grid Table 6 Colorful Accent 5" w:uiPriority="51"/>
+    <w:lsdException w:name="Grid Table 7 Colorful Accent 5" w:uiPriority="52"/>
+    <w:lsdException w:name="Grid Table 1 Light Accent 6" w:uiPriority="46"/>
+    <w:lsdException w:name="Grid Table 2 Accent 6" w:uiPriority="47"/>
+    <w:lsdException w:name="Grid Table 3 Accent 6" w:uiPriority="48"/>
+    <w:lsdException w:name="Grid Table 4 Accent 6" w:uiPriority="49"/>
+    <w:lsdException w:name="Grid Table 5 Dark Accent 6" w:uiPriority="50"/>
+    <w:lsdException w:name="Grid Table 6 Colorful Accent 6" w:uiPriority="51"/>
+    <w:lsdException w:name="Grid Table 7 Colorful Accent 6" w:uiPriority="52"/>
+    <w:lsdException w:name="List Table 1 Light" w:uiPriority="46"/>
+    <w:lsdException w:name="List Table 2" w:uiPriority="47"/>
+    <w:lsdException w:name="List Table 3" w:uiPriority="48"/>
+    <w:lsdException w:name="List Table 4" w:uiPriority="49"/>
+    <w:lsdException w:name="List Table 5 Dark" w:uiPriority="50"/>
+    <w:lsdException w:name="List Table 6 Colorful" w:uiPriority="51"/>
+    <w:lsdException w:name="List Table 7 Colorful" w:uiPriority="52"/>
+    <w:lsdException w:name="List Table 1 Light Accent 1" w:uiPriority="46"/>
+    <w:lsdException w:name="List Table 2 Accent 1" w:uiPriority="47"/>
+    <w:lsdException w:name="List Table 3 Accent 1" w:uiPriority="48"/>
+    <w:lsdException w:name="List Table 4 Accent 1" w:uiPriority="49"/>
+    <w:lsdException w:name="List Table 5 Dark Accent 1" w:uiPriority="50"/>
+    <w:lsdException w:name="List Table 6 Colorful Accent 1" w:uiPriority="51"/>
+    <w:lsdException w:name="List Table 7 Colorful Accent 1" w:uiPriority="52"/>
+    <w:lsdException w:name="List Table 1 Light Accent 2" w:uiPriority="46"/>
+    <w:lsdException w:name="List Table 2 Accent 2" w:uiPriority="47"/>
+    <w:lsdException w:name="List Table 3 Accent 2" w:uiPriority="48"/>
+    <w:lsdException w:name="List Table 4 Accent 2" w:uiPriority="49"/>
+    <w:lsdException w:name="List Table 5 Dark Accent 2" w:uiPriority="50"/>
+    <w:lsdException w:name="List Table 6 Colorful Accent 2" w:uiPriority="51"/>
+    <w:lsdException w:name="List Table 7 Colorful Accent 2" w:uiPriority="52"/>
+    <w:lsdException w:name="List Table 1 Light Accent 3" w:uiPriority="46"/>
+    <w:lsdException w:name="List Table 2 Accent 3" w:uiPriority="47"/>
+    <w:lsdException w:name="List Table 3 Accent 3" w:uiPriority="48"/>
+    <w:lsdException w:name="List Table 4 Accent 3" w:uiPriority="49"/>
+    <w:lsdException w:name="List Table 5 Dark Accent 3" w:uiPriority="50"/>
+    <w:lsdException w:name="List Table 6 Colorful Accent 3" w:uiPriority="51"/>
+    <w:lsdException w:name="List Table 7 Colorful Accent 3" w:uiPriority="52"/>
+    <w:lsdException w:name="List Table 1 Light Accent 4" w:uiPriority="46"/>
+    <w:lsdException w:name="List Table 2 Accent 4" w:uiPriority="47"/>
+    <w:lsdException w:name="List Table 3 Accent 4" w:uiPriority="48"/>
+    <w:lsdException w:name="List Table 4 Accent 4" w:uiPriority="49"/>
+    <w:lsdException w:name="List Table 5 Dark Accent 4" w:uiPriority="50"/>
+    <w:lsdException w:name="List Table 6 Colorful Accent 4" w:uiPriority="51"/>
+    <w:lsdException w:name="List Table 7 Colorful Accent 4" w:uiPriority="52"/>
+    <w:lsdException w:name="List Table 1 Light Accent 5" w:uiPriority="46"/>
+    <w:lsdException w:name="List Table 2 Accent 5" w:uiPriority="47"/>
+    <w:lsdException w:name="List Table 3 Accent 5" w:uiPriority="48"/>
+    <w:lsdException w:name="List Table 4 Accent 5" w:uiPriority="49"/>
+    <w:lsdException w:name="List Table 5 Dark Accent 5" w:uiPriority="50"/>
+    <w:lsdException w:name="List Table 6 Colorful Accent 5" w:uiPriority="51"/>
+    <w:lsdException w:name="List Table 7 Colorful Accent 5" w:uiPriority="52"/>
+    <w:lsdException w:name="List Table 1 Light Accent 6" w:uiPriority="46"/>
+    <w:lsdException w:name="List Table 2 Accent 6" w:uiPriority="47"/>
+    <w:lsdException w:name="List Table 3 Accent 6" w:uiPriority="48"/>
+    <w:lsdException w:name="List Table 4 Accent 6" w:uiPriority="49"/>
+    <w:lsdException w:name="List Table 5 Dark Accent 6" w:uiPriority="50"/>
+    <w:lsdException w:name="List Table 6 Colorful Accent 6" w:uiPriority="51"/>
+    <w:lsdException w:name="List Table 7 Colorful Accent 6" w:uiPriority="52"/>
   </w:latentStyles>
   <w:style w:type="paragraph" w:default="1" w:styleId="a">
     <w:name w:val="Normal"/>
@@ -17535,7 +16974,7 @@
 </file>
 
 <file path=customXml/itemProps1.xml><?xml version="1.0" encoding="utf-8"?>
-<ds:datastoreItem xmlns:ds="http://schemas.openxmlformats.org/officeDocument/2006/customXml" ds:itemID="{14CEAD5D-48C0-49AB-9B5C-DA9286BF8997}">
+<ds:datastoreItem xmlns:ds="http://schemas.openxmlformats.org/officeDocument/2006/customXml" ds:itemID="{EC326895-9D63-47A3-834A-D381B25A128C}">
   <ds:schemaRefs>
     <ds:schemaRef ds:uri="http://schemas.openxmlformats.org/officeDocument/2006/bibliography"/>
   </ds:schemaRefs>

</xml_diff>